<commit_message>
edit dikit + screenshots
</commit_message>
<xml_diff>
--- a/Laporan/Maurish Sofie Rahmi B_156150600111017_TUGAS 4.docx
+++ b/Laporan/Maurish Sofie Rahmi B_156150600111017_TUGAS 4.docx
@@ -4626,8 +4626,6 @@
                 <w:szCs w:val="20"/>
               </w:rPr>
             </w:pPr>
-            <w:bookmarkStart w:id="0" w:name="_GoBack"/>
-            <w:bookmarkEnd w:id="0"/>
             <w:r>
               <w:rPr>
                 <w:rFonts w:ascii="Courier New" w:hAnsi="Courier New"/>
@@ -5847,9 +5845,16 @@
                 <w:rFonts w:cs="Times New Roman"/>
                 <w:sz w:val="22"/>
                 <w:szCs w:val="20"/>
-                <w:lang w:val="en-US"/>
-              </w:rPr>
-            </w:pPr>
+              </w:rPr>
+            </w:pPr>
+            <w:r>
+              <w:rPr>
+                <w:rFonts w:cs="Times New Roman"/>
+                <w:sz w:val="22"/>
+                <w:szCs w:val="20"/>
+              </w:rPr>
+              <w:t>BukuAlamat.java</w:t>
+            </w:r>
           </w:p>
         </w:tc>
       </w:tr>
@@ -5869,17 +5874,1515 @@
                 <w:rFonts w:cs="Times New Roman"/>
                 <w:sz w:val="22"/>
                 <w:szCs w:val="20"/>
-                <w:lang w:val="en-US"/>
-              </w:rPr>
-            </w:pPr>
-            <w:r>
-              <w:rPr>
-                <w:rFonts w:cs="Times New Roman"/>
-                <w:sz w:val="22"/>
-                <w:szCs w:val="20"/>
-                <w:lang w:val="en-US"/>
+              </w:rPr>
+            </w:pPr>
+            <w:r>
+              <w:rPr>
+                <w:rFonts w:cs="Times New Roman"/>
+                <w:sz w:val="22"/>
+                <w:szCs w:val="20"/>
               </w:rPr>
               <w:t>1</w:t>
+            </w:r>
+          </w:p>
+          <w:p>
+            <w:pPr>
+              <w:pStyle w:val="TableContents"/>
+              <w:rPr>
+                <w:rFonts w:cs="Times New Roman"/>
+                <w:sz w:val="22"/>
+                <w:szCs w:val="20"/>
+              </w:rPr>
+            </w:pPr>
+            <w:r>
+              <w:rPr>
+                <w:rFonts w:cs="Times New Roman"/>
+                <w:sz w:val="22"/>
+                <w:szCs w:val="20"/>
+              </w:rPr>
+              <w:t>2</w:t>
+            </w:r>
+          </w:p>
+          <w:p>
+            <w:pPr>
+              <w:pStyle w:val="TableContents"/>
+              <w:rPr>
+                <w:rFonts w:cs="Times New Roman"/>
+                <w:sz w:val="22"/>
+                <w:szCs w:val="20"/>
+              </w:rPr>
+            </w:pPr>
+            <w:r>
+              <w:rPr>
+                <w:rFonts w:cs="Times New Roman"/>
+                <w:sz w:val="22"/>
+                <w:szCs w:val="20"/>
+              </w:rPr>
+              <w:t>3</w:t>
+            </w:r>
+          </w:p>
+          <w:p>
+            <w:pPr>
+              <w:pStyle w:val="TableContents"/>
+              <w:rPr>
+                <w:rFonts w:cs="Times New Roman"/>
+                <w:sz w:val="22"/>
+                <w:szCs w:val="20"/>
+              </w:rPr>
+            </w:pPr>
+            <w:r>
+              <w:rPr>
+                <w:rFonts w:cs="Times New Roman"/>
+                <w:sz w:val="22"/>
+                <w:szCs w:val="20"/>
+              </w:rPr>
+              <w:t>4</w:t>
+            </w:r>
+          </w:p>
+          <w:p>
+            <w:pPr>
+              <w:pStyle w:val="TableContents"/>
+              <w:rPr>
+                <w:rFonts w:cs="Times New Roman"/>
+                <w:sz w:val="22"/>
+                <w:szCs w:val="20"/>
+              </w:rPr>
+            </w:pPr>
+            <w:r>
+              <w:rPr>
+                <w:rFonts w:cs="Times New Roman"/>
+                <w:sz w:val="22"/>
+                <w:szCs w:val="20"/>
+              </w:rPr>
+              <w:t>5</w:t>
+            </w:r>
+          </w:p>
+          <w:p>
+            <w:pPr>
+              <w:pStyle w:val="TableContents"/>
+              <w:rPr>
+                <w:rFonts w:cs="Times New Roman"/>
+                <w:sz w:val="22"/>
+                <w:szCs w:val="20"/>
+              </w:rPr>
+            </w:pPr>
+            <w:r>
+              <w:rPr>
+                <w:rFonts w:cs="Times New Roman"/>
+                <w:sz w:val="22"/>
+                <w:szCs w:val="20"/>
+              </w:rPr>
+              <w:t>6</w:t>
+            </w:r>
+          </w:p>
+          <w:p>
+            <w:pPr>
+              <w:pStyle w:val="TableContents"/>
+              <w:rPr>
+                <w:rFonts w:cs="Times New Roman"/>
+                <w:sz w:val="22"/>
+                <w:szCs w:val="20"/>
+              </w:rPr>
+            </w:pPr>
+            <w:r>
+              <w:rPr>
+                <w:rFonts w:cs="Times New Roman"/>
+                <w:sz w:val="22"/>
+                <w:szCs w:val="20"/>
+              </w:rPr>
+              <w:t>7</w:t>
+            </w:r>
+          </w:p>
+          <w:p>
+            <w:pPr>
+              <w:pStyle w:val="TableContents"/>
+              <w:rPr>
+                <w:rFonts w:cs="Times New Roman"/>
+                <w:sz w:val="22"/>
+                <w:szCs w:val="20"/>
+              </w:rPr>
+            </w:pPr>
+            <w:r>
+              <w:rPr>
+                <w:rFonts w:cs="Times New Roman"/>
+                <w:sz w:val="22"/>
+                <w:szCs w:val="20"/>
+              </w:rPr>
+              <w:t>8</w:t>
+            </w:r>
+          </w:p>
+          <w:p>
+            <w:pPr>
+              <w:pStyle w:val="TableContents"/>
+              <w:rPr>
+                <w:rFonts w:cs="Times New Roman"/>
+                <w:sz w:val="22"/>
+                <w:szCs w:val="20"/>
+              </w:rPr>
+            </w:pPr>
+            <w:r>
+              <w:rPr>
+                <w:rFonts w:cs="Times New Roman"/>
+                <w:sz w:val="22"/>
+                <w:szCs w:val="20"/>
+              </w:rPr>
+              <w:t>9</w:t>
+            </w:r>
+          </w:p>
+          <w:p>
+            <w:pPr>
+              <w:pStyle w:val="TableContents"/>
+              <w:rPr>
+                <w:rFonts w:cs="Times New Roman"/>
+                <w:sz w:val="22"/>
+                <w:szCs w:val="20"/>
+              </w:rPr>
+            </w:pPr>
+            <w:r>
+              <w:rPr>
+                <w:rFonts w:cs="Times New Roman"/>
+                <w:sz w:val="22"/>
+                <w:szCs w:val="20"/>
+              </w:rPr>
+              <w:t>10</w:t>
+            </w:r>
+          </w:p>
+          <w:p>
+            <w:pPr>
+              <w:pStyle w:val="TableContents"/>
+              <w:rPr>
+                <w:rFonts w:cs="Times New Roman"/>
+                <w:sz w:val="22"/>
+                <w:szCs w:val="20"/>
+              </w:rPr>
+            </w:pPr>
+            <w:r>
+              <w:rPr>
+                <w:rFonts w:cs="Times New Roman"/>
+                <w:sz w:val="22"/>
+                <w:szCs w:val="20"/>
+              </w:rPr>
+              <w:t>11</w:t>
+            </w:r>
+          </w:p>
+          <w:p>
+            <w:pPr>
+              <w:pStyle w:val="TableContents"/>
+              <w:rPr>
+                <w:rFonts w:cs="Times New Roman"/>
+                <w:sz w:val="22"/>
+                <w:szCs w:val="20"/>
+              </w:rPr>
+            </w:pPr>
+            <w:r>
+              <w:rPr>
+                <w:rFonts w:cs="Times New Roman"/>
+                <w:sz w:val="22"/>
+                <w:szCs w:val="20"/>
+              </w:rPr>
+              <w:t>12</w:t>
+            </w:r>
+          </w:p>
+          <w:p>
+            <w:pPr>
+              <w:pStyle w:val="TableContents"/>
+              <w:rPr>
+                <w:rFonts w:cs="Times New Roman"/>
+                <w:sz w:val="22"/>
+                <w:szCs w:val="20"/>
+              </w:rPr>
+            </w:pPr>
+            <w:r>
+              <w:rPr>
+                <w:rFonts w:cs="Times New Roman"/>
+                <w:sz w:val="22"/>
+                <w:szCs w:val="20"/>
+              </w:rPr>
+              <w:t>13</w:t>
+            </w:r>
+          </w:p>
+          <w:p>
+            <w:pPr>
+              <w:pStyle w:val="TableContents"/>
+              <w:rPr>
+                <w:rFonts w:cs="Times New Roman"/>
+                <w:sz w:val="22"/>
+                <w:szCs w:val="20"/>
+              </w:rPr>
+            </w:pPr>
+            <w:r>
+              <w:rPr>
+                <w:rFonts w:cs="Times New Roman"/>
+                <w:sz w:val="22"/>
+                <w:szCs w:val="20"/>
+              </w:rPr>
+              <w:t>14</w:t>
+            </w:r>
+          </w:p>
+          <w:p>
+            <w:pPr>
+              <w:pStyle w:val="TableContents"/>
+              <w:rPr>
+                <w:rFonts w:cs="Times New Roman"/>
+                <w:sz w:val="22"/>
+                <w:szCs w:val="20"/>
+              </w:rPr>
+            </w:pPr>
+            <w:r>
+              <w:rPr>
+                <w:rFonts w:cs="Times New Roman"/>
+                <w:sz w:val="22"/>
+                <w:szCs w:val="20"/>
+              </w:rPr>
+              <w:t>15</w:t>
+            </w:r>
+          </w:p>
+          <w:p>
+            <w:pPr>
+              <w:pStyle w:val="TableContents"/>
+              <w:rPr>
+                <w:rFonts w:cs="Times New Roman"/>
+                <w:sz w:val="22"/>
+                <w:szCs w:val="20"/>
+              </w:rPr>
+            </w:pPr>
+            <w:r>
+              <w:rPr>
+                <w:rFonts w:cs="Times New Roman"/>
+                <w:sz w:val="22"/>
+                <w:szCs w:val="20"/>
+              </w:rPr>
+              <w:t>16</w:t>
+            </w:r>
+          </w:p>
+          <w:p>
+            <w:pPr>
+              <w:pStyle w:val="TableContents"/>
+              <w:rPr>
+                <w:rFonts w:cs="Times New Roman"/>
+                <w:sz w:val="22"/>
+                <w:szCs w:val="20"/>
+              </w:rPr>
+            </w:pPr>
+            <w:r>
+              <w:rPr>
+                <w:rFonts w:cs="Times New Roman"/>
+                <w:sz w:val="22"/>
+                <w:szCs w:val="20"/>
+              </w:rPr>
+              <w:t>17</w:t>
+            </w:r>
+          </w:p>
+          <w:p>
+            <w:pPr>
+              <w:pStyle w:val="TableContents"/>
+              <w:rPr>
+                <w:rFonts w:cs="Times New Roman"/>
+                <w:sz w:val="22"/>
+                <w:szCs w:val="20"/>
+              </w:rPr>
+            </w:pPr>
+            <w:r>
+              <w:rPr>
+                <w:rFonts w:cs="Times New Roman"/>
+                <w:sz w:val="22"/>
+                <w:szCs w:val="20"/>
+              </w:rPr>
+              <w:t>18</w:t>
+            </w:r>
+          </w:p>
+          <w:p>
+            <w:pPr>
+              <w:pStyle w:val="TableContents"/>
+              <w:rPr>
+                <w:rFonts w:cs="Times New Roman"/>
+                <w:sz w:val="22"/>
+                <w:szCs w:val="20"/>
+              </w:rPr>
+            </w:pPr>
+            <w:r>
+              <w:rPr>
+                <w:rFonts w:cs="Times New Roman"/>
+                <w:sz w:val="22"/>
+                <w:szCs w:val="20"/>
+              </w:rPr>
+              <w:t>19</w:t>
+            </w:r>
+          </w:p>
+          <w:p>
+            <w:pPr>
+              <w:pStyle w:val="TableContents"/>
+              <w:rPr>
+                <w:rFonts w:cs="Times New Roman"/>
+                <w:sz w:val="22"/>
+                <w:szCs w:val="20"/>
+              </w:rPr>
+            </w:pPr>
+            <w:r>
+              <w:rPr>
+                <w:rFonts w:cs="Times New Roman"/>
+                <w:sz w:val="22"/>
+                <w:szCs w:val="20"/>
+              </w:rPr>
+              <w:t>20</w:t>
+            </w:r>
+          </w:p>
+          <w:p>
+            <w:pPr>
+              <w:pStyle w:val="TableContents"/>
+              <w:rPr>
+                <w:rFonts w:cs="Times New Roman"/>
+                <w:sz w:val="22"/>
+                <w:szCs w:val="20"/>
+              </w:rPr>
+            </w:pPr>
+            <w:r>
+              <w:rPr>
+                <w:rFonts w:cs="Times New Roman"/>
+                <w:sz w:val="22"/>
+                <w:szCs w:val="20"/>
+              </w:rPr>
+              <w:t>21</w:t>
+            </w:r>
+          </w:p>
+          <w:p>
+            <w:pPr>
+              <w:pStyle w:val="TableContents"/>
+              <w:rPr>
+                <w:rFonts w:cs="Times New Roman"/>
+                <w:sz w:val="22"/>
+                <w:szCs w:val="20"/>
+              </w:rPr>
+            </w:pPr>
+            <w:r>
+              <w:rPr>
+                <w:rFonts w:cs="Times New Roman"/>
+                <w:sz w:val="22"/>
+                <w:szCs w:val="20"/>
+              </w:rPr>
+              <w:t>22</w:t>
+            </w:r>
+          </w:p>
+          <w:p>
+            <w:pPr>
+              <w:pStyle w:val="TableContents"/>
+              <w:rPr>
+                <w:rFonts w:cs="Times New Roman"/>
+                <w:sz w:val="22"/>
+                <w:szCs w:val="20"/>
+              </w:rPr>
+            </w:pPr>
+            <w:r>
+              <w:rPr>
+                <w:rFonts w:cs="Times New Roman"/>
+                <w:sz w:val="22"/>
+                <w:szCs w:val="20"/>
+              </w:rPr>
+              <w:t>23</w:t>
+            </w:r>
+          </w:p>
+          <w:p>
+            <w:pPr>
+              <w:pStyle w:val="TableContents"/>
+              <w:rPr>
+                <w:rFonts w:cs="Times New Roman"/>
+                <w:sz w:val="22"/>
+                <w:szCs w:val="20"/>
+              </w:rPr>
+            </w:pPr>
+            <w:r>
+              <w:rPr>
+                <w:rFonts w:cs="Times New Roman"/>
+                <w:sz w:val="22"/>
+                <w:szCs w:val="20"/>
+              </w:rPr>
+              <w:t>24</w:t>
+            </w:r>
+          </w:p>
+          <w:p>
+            <w:pPr>
+              <w:pStyle w:val="TableContents"/>
+              <w:rPr>
+                <w:rFonts w:cs="Times New Roman"/>
+                <w:sz w:val="22"/>
+                <w:szCs w:val="20"/>
+              </w:rPr>
+            </w:pPr>
+            <w:r>
+              <w:rPr>
+                <w:rFonts w:cs="Times New Roman"/>
+                <w:sz w:val="22"/>
+                <w:szCs w:val="20"/>
+              </w:rPr>
+              <w:t>25</w:t>
+            </w:r>
+          </w:p>
+          <w:p>
+            <w:pPr>
+              <w:pStyle w:val="TableContents"/>
+              <w:rPr>
+                <w:rFonts w:cs="Times New Roman"/>
+                <w:sz w:val="22"/>
+                <w:szCs w:val="20"/>
+              </w:rPr>
+            </w:pPr>
+            <w:r>
+              <w:rPr>
+                <w:rFonts w:cs="Times New Roman"/>
+                <w:sz w:val="22"/>
+                <w:szCs w:val="20"/>
+              </w:rPr>
+              <w:t>26</w:t>
+            </w:r>
+          </w:p>
+          <w:p>
+            <w:pPr>
+              <w:pStyle w:val="TableContents"/>
+              <w:rPr>
+                <w:rFonts w:cs="Times New Roman"/>
+                <w:sz w:val="22"/>
+                <w:szCs w:val="20"/>
+              </w:rPr>
+            </w:pPr>
+            <w:r>
+              <w:rPr>
+                <w:rFonts w:cs="Times New Roman"/>
+                <w:sz w:val="22"/>
+                <w:szCs w:val="20"/>
+              </w:rPr>
+              <w:t>27</w:t>
+            </w:r>
+          </w:p>
+          <w:p>
+            <w:pPr>
+              <w:pStyle w:val="TableContents"/>
+              <w:rPr>
+                <w:rFonts w:cs="Times New Roman"/>
+                <w:sz w:val="22"/>
+                <w:szCs w:val="20"/>
+              </w:rPr>
+            </w:pPr>
+            <w:r>
+              <w:rPr>
+                <w:rFonts w:cs="Times New Roman"/>
+                <w:sz w:val="22"/>
+                <w:szCs w:val="20"/>
+              </w:rPr>
+              <w:t>28</w:t>
+            </w:r>
+          </w:p>
+          <w:p>
+            <w:pPr>
+              <w:pStyle w:val="TableContents"/>
+              <w:rPr>
+                <w:rFonts w:cs="Times New Roman"/>
+                <w:sz w:val="22"/>
+                <w:szCs w:val="20"/>
+              </w:rPr>
+            </w:pPr>
+            <w:r>
+              <w:rPr>
+                <w:rFonts w:cs="Times New Roman"/>
+                <w:sz w:val="22"/>
+                <w:szCs w:val="20"/>
+              </w:rPr>
+              <w:t>29</w:t>
+            </w:r>
+          </w:p>
+          <w:p>
+            <w:pPr>
+              <w:pStyle w:val="TableContents"/>
+              <w:rPr>
+                <w:rFonts w:cs="Times New Roman"/>
+                <w:sz w:val="22"/>
+                <w:szCs w:val="20"/>
+              </w:rPr>
+            </w:pPr>
+            <w:r>
+              <w:rPr>
+                <w:rFonts w:cs="Times New Roman"/>
+                <w:sz w:val="22"/>
+                <w:szCs w:val="20"/>
+              </w:rPr>
+              <w:t>30</w:t>
+            </w:r>
+          </w:p>
+          <w:p>
+            <w:pPr>
+              <w:pStyle w:val="TableContents"/>
+              <w:rPr>
+                <w:rFonts w:cs="Times New Roman"/>
+                <w:sz w:val="22"/>
+                <w:szCs w:val="20"/>
+              </w:rPr>
+            </w:pPr>
+            <w:r>
+              <w:rPr>
+                <w:rFonts w:cs="Times New Roman"/>
+                <w:sz w:val="22"/>
+                <w:szCs w:val="20"/>
+              </w:rPr>
+              <w:lastRenderedPageBreak/>
+              <w:t>31</w:t>
+            </w:r>
+          </w:p>
+          <w:p>
+            <w:pPr>
+              <w:pStyle w:val="TableContents"/>
+              <w:rPr>
+                <w:rFonts w:cs="Times New Roman"/>
+                <w:sz w:val="22"/>
+                <w:szCs w:val="20"/>
+              </w:rPr>
+            </w:pPr>
+            <w:r>
+              <w:rPr>
+                <w:rFonts w:cs="Times New Roman"/>
+                <w:sz w:val="22"/>
+                <w:szCs w:val="20"/>
+              </w:rPr>
+              <w:t>32</w:t>
+            </w:r>
+          </w:p>
+          <w:p>
+            <w:pPr>
+              <w:pStyle w:val="TableContents"/>
+              <w:rPr>
+                <w:rFonts w:cs="Times New Roman"/>
+                <w:sz w:val="22"/>
+                <w:szCs w:val="20"/>
+              </w:rPr>
+            </w:pPr>
+            <w:r>
+              <w:rPr>
+                <w:rFonts w:cs="Times New Roman"/>
+                <w:sz w:val="22"/>
+                <w:szCs w:val="20"/>
+              </w:rPr>
+              <w:t>33</w:t>
+            </w:r>
+          </w:p>
+          <w:p>
+            <w:pPr>
+              <w:pStyle w:val="TableContents"/>
+              <w:rPr>
+                <w:rFonts w:cs="Times New Roman"/>
+                <w:sz w:val="22"/>
+                <w:szCs w:val="20"/>
+              </w:rPr>
+            </w:pPr>
+            <w:r>
+              <w:rPr>
+                <w:rFonts w:cs="Times New Roman"/>
+                <w:sz w:val="22"/>
+                <w:szCs w:val="20"/>
+              </w:rPr>
+              <w:t>34</w:t>
+            </w:r>
+          </w:p>
+          <w:p>
+            <w:pPr>
+              <w:pStyle w:val="TableContents"/>
+              <w:rPr>
+                <w:rFonts w:cs="Times New Roman"/>
+                <w:sz w:val="22"/>
+                <w:szCs w:val="20"/>
+              </w:rPr>
+            </w:pPr>
+            <w:r>
+              <w:rPr>
+                <w:rFonts w:cs="Times New Roman"/>
+                <w:sz w:val="22"/>
+                <w:szCs w:val="20"/>
+              </w:rPr>
+              <w:t>35</w:t>
+            </w:r>
+          </w:p>
+          <w:p>
+            <w:pPr>
+              <w:pStyle w:val="TableContents"/>
+              <w:rPr>
+                <w:rFonts w:cs="Times New Roman"/>
+                <w:sz w:val="22"/>
+                <w:szCs w:val="20"/>
+              </w:rPr>
+            </w:pPr>
+            <w:r>
+              <w:rPr>
+                <w:rFonts w:cs="Times New Roman"/>
+                <w:sz w:val="22"/>
+                <w:szCs w:val="20"/>
+              </w:rPr>
+              <w:t>36</w:t>
+            </w:r>
+          </w:p>
+          <w:p>
+            <w:pPr>
+              <w:pStyle w:val="TableContents"/>
+              <w:rPr>
+                <w:rFonts w:cs="Times New Roman"/>
+                <w:sz w:val="22"/>
+                <w:szCs w:val="20"/>
+              </w:rPr>
+            </w:pPr>
+            <w:r>
+              <w:rPr>
+                <w:rFonts w:cs="Times New Roman"/>
+                <w:sz w:val="22"/>
+                <w:szCs w:val="20"/>
+              </w:rPr>
+              <w:t>37</w:t>
+            </w:r>
+          </w:p>
+          <w:p>
+            <w:pPr>
+              <w:pStyle w:val="TableContents"/>
+              <w:rPr>
+                <w:rFonts w:cs="Times New Roman"/>
+                <w:sz w:val="22"/>
+                <w:szCs w:val="20"/>
+              </w:rPr>
+            </w:pPr>
+            <w:r>
+              <w:rPr>
+                <w:rFonts w:cs="Times New Roman"/>
+                <w:sz w:val="22"/>
+                <w:szCs w:val="20"/>
+              </w:rPr>
+              <w:t>38</w:t>
+            </w:r>
+          </w:p>
+          <w:p>
+            <w:pPr>
+              <w:pStyle w:val="TableContents"/>
+              <w:rPr>
+                <w:rFonts w:cs="Times New Roman"/>
+                <w:sz w:val="22"/>
+                <w:szCs w:val="20"/>
+              </w:rPr>
+            </w:pPr>
+            <w:r>
+              <w:rPr>
+                <w:rFonts w:cs="Times New Roman"/>
+                <w:sz w:val="22"/>
+                <w:szCs w:val="20"/>
+              </w:rPr>
+              <w:t>39</w:t>
+            </w:r>
+          </w:p>
+          <w:p>
+            <w:pPr>
+              <w:pStyle w:val="TableContents"/>
+              <w:rPr>
+                <w:rFonts w:cs="Times New Roman"/>
+                <w:sz w:val="22"/>
+                <w:szCs w:val="20"/>
+              </w:rPr>
+            </w:pPr>
+            <w:r>
+              <w:rPr>
+                <w:rFonts w:cs="Times New Roman"/>
+                <w:sz w:val="22"/>
+                <w:szCs w:val="20"/>
+              </w:rPr>
+              <w:t>40</w:t>
+            </w:r>
+          </w:p>
+          <w:p>
+            <w:pPr>
+              <w:pStyle w:val="TableContents"/>
+              <w:rPr>
+                <w:rFonts w:cs="Times New Roman"/>
+                <w:sz w:val="22"/>
+                <w:szCs w:val="20"/>
+              </w:rPr>
+            </w:pPr>
+            <w:r>
+              <w:rPr>
+                <w:rFonts w:cs="Times New Roman"/>
+                <w:sz w:val="22"/>
+                <w:szCs w:val="20"/>
+              </w:rPr>
+              <w:t>41</w:t>
+            </w:r>
+          </w:p>
+          <w:p>
+            <w:pPr>
+              <w:pStyle w:val="TableContents"/>
+              <w:rPr>
+                <w:rFonts w:cs="Times New Roman"/>
+                <w:sz w:val="22"/>
+                <w:szCs w:val="20"/>
+              </w:rPr>
+            </w:pPr>
+            <w:r>
+              <w:rPr>
+                <w:rFonts w:cs="Times New Roman"/>
+                <w:sz w:val="22"/>
+                <w:szCs w:val="20"/>
+              </w:rPr>
+              <w:t>42</w:t>
+            </w:r>
+          </w:p>
+          <w:p>
+            <w:pPr>
+              <w:pStyle w:val="TableContents"/>
+              <w:rPr>
+                <w:rFonts w:cs="Times New Roman"/>
+                <w:sz w:val="22"/>
+                <w:szCs w:val="20"/>
+              </w:rPr>
+            </w:pPr>
+            <w:r>
+              <w:rPr>
+                <w:rFonts w:cs="Times New Roman"/>
+                <w:sz w:val="22"/>
+                <w:szCs w:val="20"/>
+              </w:rPr>
+              <w:t>43</w:t>
+            </w:r>
+          </w:p>
+          <w:p>
+            <w:pPr>
+              <w:pStyle w:val="TableContents"/>
+              <w:rPr>
+                <w:rFonts w:cs="Times New Roman"/>
+                <w:sz w:val="22"/>
+                <w:szCs w:val="20"/>
+              </w:rPr>
+            </w:pPr>
+            <w:r>
+              <w:rPr>
+                <w:rFonts w:cs="Times New Roman"/>
+                <w:sz w:val="22"/>
+                <w:szCs w:val="20"/>
+              </w:rPr>
+              <w:t>44</w:t>
+            </w:r>
+          </w:p>
+          <w:p>
+            <w:pPr>
+              <w:pStyle w:val="TableContents"/>
+              <w:rPr>
+                <w:rFonts w:cs="Times New Roman"/>
+                <w:sz w:val="22"/>
+                <w:szCs w:val="20"/>
+              </w:rPr>
+            </w:pPr>
+            <w:r>
+              <w:rPr>
+                <w:rFonts w:cs="Times New Roman"/>
+                <w:sz w:val="22"/>
+                <w:szCs w:val="20"/>
+              </w:rPr>
+              <w:t>45</w:t>
+            </w:r>
+          </w:p>
+          <w:p>
+            <w:pPr>
+              <w:pStyle w:val="TableContents"/>
+              <w:rPr>
+                <w:rFonts w:cs="Times New Roman"/>
+                <w:sz w:val="22"/>
+                <w:szCs w:val="20"/>
+              </w:rPr>
+            </w:pPr>
+            <w:r>
+              <w:rPr>
+                <w:rFonts w:cs="Times New Roman"/>
+                <w:sz w:val="22"/>
+                <w:szCs w:val="20"/>
+              </w:rPr>
+              <w:t>46</w:t>
+            </w:r>
+          </w:p>
+          <w:p>
+            <w:pPr>
+              <w:pStyle w:val="TableContents"/>
+              <w:rPr>
+                <w:rFonts w:cs="Times New Roman"/>
+                <w:sz w:val="22"/>
+                <w:szCs w:val="20"/>
+              </w:rPr>
+            </w:pPr>
+            <w:r>
+              <w:rPr>
+                <w:rFonts w:cs="Times New Roman"/>
+                <w:sz w:val="22"/>
+                <w:szCs w:val="20"/>
+              </w:rPr>
+              <w:t>47</w:t>
+            </w:r>
+          </w:p>
+          <w:p>
+            <w:pPr>
+              <w:pStyle w:val="TableContents"/>
+              <w:rPr>
+                <w:rFonts w:cs="Times New Roman"/>
+                <w:sz w:val="22"/>
+                <w:szCs w:val="20"/>
+              </w:rPr>
+            </w:pPr>
+            <w:r>
+              <w:rPr>
+                <w:rFonts w:cs="Times New Roman"/>
+                <w:sz w:val="22"/>
+                <w:szCs w:val="20"/>
+              </w:rPr>
+              <w:t>48</w:t>
+            </w:r>
+          </w:p>
+          <w:p>
+            <w:pPr>
+              <w:pStyle w:val="TableContents"/>
+              <w:rPr>
+                <w:rFonts w:cs="Times New Roman"/>
+                <w:sz w:val="22"/>
+                <w:szCs w:val="20"/>
+              </w:rPr>
+            </w:pPr>
+            <w:r>
+              <w:rPr>
+                <w:rFonts w:cs="Times New Roman"/>
+                <w:sz w:val="22"/>
+                <w:szCs w:val="20"/>
+              </w:rPr>
+              <w:t>49</w:t>
+            </w:r>
+          </w:p>
+          <w:p>
+            <w:pPr>
+              <w:pStyle w:val="TableContents"/>
+              <w:rPr>
+                <w:rFonts w:cs="Times New Roman"/>
+                <w:sz w:val="22"/>
+                <w:szCs w:val="20"/>
+              </w:rPr>
+            </w:pPr>
+            <w:r>
+              <w:rPr>
+                <w:rFonts w:cs="Times New Roman"/>
+                <w:sz w:val="22"/>
+                <w:szCs w:val="20"/>
+              </w:rPr>
+              <w:t>50</w:t>
+            </w:r>
+          </w:p>
+          <w:p>
+            <w:pPr>
+              <w:pStyle w:val="TableContents"/>
+              <w:rPr>
+                <w:rFonts w:cs="Times New Roman"/>
+                <w:sz w:val="22"/>
+                <w:szCs w:val="20"/>
+              </w:rPr>
+            </w:pPr>
+            <w:r>
+              <w:rPr>
+                <w:rFonts w:cs="Times New Roman"/>
+                <w:sz w:val="22"/>
+                <w:szCs w:val="20"/>
+              </w:rPr>
+              <w:t>51</w:t>
+            </w:r>
+          </w:p>
+          <w:p>
+            <w:pPr>
+              <w:pStyle w:val="TableContents"/>
+              <w:rPr>
+                <w:rFonts w:cs="Times New Roman"/>
+                <w:sz w:val="22"/>
+                <w:szCs w:val="20"/>
+              </w:rPr>
+            </w:pPr>
+            <w:r>
+              <w:rPr>
+                <w:rFonts w:cs="Times New Roman"/>
+                <w:sz w:val="22"/>
+                <w:szCs w:val="20"/>
+              </w:rPr>
+              <w:t>52</w:t>
+            </w:r>
+          </w:p>
+          <w:p>
+            <w:pPr>
+              <w:pStyle w:val="TableContents"/>
+              <w:rPr>
+                <w:rFonts w:cs="Times New Roman"/>
+                <w:sz w:val="22"/>
+                <w:szCs w:val="20"/>
+              </w:rPr>
+            </w:pPr>
+          </w:p>
+          <w:p>
+            <w:pPr>
+              <w:pStyle w:val="TableContents"/>
+              <w:rPr>
+                <w:rFonts w:cs="Times New Roman"/>
+                <w:sz w:val="22"/>
+                <w:szCs w:val="20"/>
+              </w:rPr>
+            </w:pPr>
+            <w:r>
+              <w:rPr>
+                <w:rFonts w:cs="Times New Roman"/>
+                <w:sz w:val="22"/>
+                <w:szCs w:val="20"/>
+              </w:rPr>
+              <w:t>53</w:t>
+            </w:r>
+          </w:p>
+          <w:p>
+            <w:pPr>
+              <w:pStyle w:val="TableContents"/>
+              <w:rPr>
+                <w:rFonts w:cs="Times New Roman"/>
+                <w:sz w:val="22"/>
+                <w:szCs w:val="20"/>
+              </w:rPr>
+            </w:pPr>
+          </w:p>
+          <w:p>
+            <w:pPr>
+              <w:pStyle w:val="TableContents"/>
+              <w:rPr>
+                <w:rFonts w:cs="Times New Roman"/>
+                <w:sz w:val="22"/>
+                <w:szCs w:val="20"/>
+              </w:rPr>
+            </w:pPr>
+            <w:r>
+              <w:rPr>
+                <w:rFonts w:cs="Times New Roman"/>
+                <w:sz w:val="22"/>
+                <w:szCs w:val="20"/>
+              </w:rPr>
+              <w:t>54</w:t>
+            </w:r>
+          </w:p>
+          <w:p>
+            <w:pPr>
+              <w:pStyle w:val="TableContents"/>
+              <w:rPr>
+                <w:rFonts w:cs="Times New Roman"/>
+                <w:sz w:val="22"/>
+                <w:szCs w:val="20"/>
+              </w:rPr>
+            </w:pPr>
+          </w:p>
+          <w:p>
+            <w:pPr>
+              <w:pStyle w:val="TableContents"/>
+              <w:rPr>
+                <w:rFonts w:cs="Times New Roman"/>
+                <w:sz w:val="22"/>
+                <w:szCs w:val="20"/>
+              </w:rPr>
+            </w:pPr>
+            <w:r>
+              <w:rPr>
+                <w:rFonts w:cs="Times New Roman"/>
+                <w:sz w:val="22"/>
+                <w:szCs w:val="20"/>
+              </w:rPr>
+              <w:t>55</w:t>
+            </w:r>
+          </w:p>
+          <w:p>
+            <w:pPr>
+              <w:pStyle w:val="TableContents"/>
+              <w:rPr>
+                <w:rFonts w:cs="Times New Roman"/>
+                <w:sz w:val="22"/>
+                <w:szCs w:val="20"/>
+              </w:rPr>
+            </w:pPr>
+          </w:p>
+          <w:p>
+            <w:pPr>
+              <w:pStyle w:val="TableContents"/>
+              <w:rPr>
+                <w:rFonts w:cs="Times New Roman"/>
+                <w:sz w:val="22"/>
+                <w:szCs w:val="20"/>
+              </w:rPr>
+            </w:pPr>
+            <w:r>
+              <w:rPr>
+                <w:rFonts w:cs="Times New Roman"/>
+                <w:sz w:val="22"/>
+                <w:szCs w:val="20"/>
+              </w:rPr>
+              <w:t>56</w:t>
+            </w:r>
+          </w:p>
+          <w:p>
+            <w:pPr>
+              <w:pStyle w:val="TableContents"/>
+              <w:rPr>
+                <w:rFonts w:cs="Times New Roman"/>
+                <w:sz w:val="22"/>
+                <w:szCs w:val="20"/>
+              </w:rPr>
+            </w:pPr>
+            <w:r>
+              <w:rPr>
+                <w:rFonts w:cs="Times New Roman"/>
+                <w:sz w:val="22"/>
+                <w:szCs w:val="20"/>
+              </w:rPr>
+              <w:t>57</w:t>
+            </w:r>
+          </w:p>
+          <w:p>
+            <w:pPr>
+              <w:pStyle w:val="TableContents"/>
+              <w:rPr>
+                <w:rFonts w:cs="Times New Roman"/>
+                <w:sz w:val="22"/>
+                <w:szCs w:val="20"/>
+              </w:rPr>
+            </w:pPr>
+            <w:r>
+              <w:rPr>
+                <w:rFonts w:cs="Times New Roman"/>
+                <w:sz w:val="22"/>
+                <w:szCs w:val="20"/>
+              </w:rPr>
+              <w:t>58</w:t>
+            </w:r>
+          </w:p>
+          <w:p>
+            <w:pPr>
+              <w:pStyle w:val="TableContents"/>
+              <w:rPr>
+                <w:rFonts w:cs="Times New Roman"/>
+                <w:sz w:val="22"/>
+                <w:szCs w:val="20"/>
+              </w:rPr>
+            </w:pPr>
+            <w:r>
+              <w:rPr>
+                <w:rFonts w:cs="Times New Roman"/>
+                <w:sz w:val="22"/>
+                <w:szCs w:val="20"/>
+              </w:rPr>
+              <w:t>59</w:t>
+            </w:r>
+          </w:p>
+          <w:p>
+            <w:pPr>
+              <w:pStyle w:val="TableContents"/>
+              <w:rPr>
+                <w:rFonts w:cs="Times New Roman"/>
+                <w:sz w:val="22"/>
+                <w:szCs w:val="20"/>
+              </w:rPr>
+            </w:pPr>
+            <w:r>
+              <w:rPr>
+                <w:rFonts w:cs="Times New Roman"/>
+                <w:sz w:val="22"/>
+                <w:szCs w:val="20"/>
+              </w:rPr>
+              <w:t>60</w:t>
+            </w:r>
+          </w:p>
+          <w:p>
+            <w:pPr>
+              <w:pStyle w:val="TableContents"/>
+              <w:rPr>
+                <w:rFonts w:cs="Times New Roman"/>
+                <w:sz w:val="22"/>
+                <w:szCs w:val="20"/>
+              </w:rPr>
+            </w:pPr>
+            <w:r>
+              <w:rPr>
+                <w:rFonts w:cs="Times New Roman"/>
+                <w:sz w:val="22"/>
+                <w:szCs w:val="20"/>
+              </w:rPr>
+              <w:t>61</w:t>
+            </w:r>
+          </w:p>
+          <w:p>
+            <w:pPr>
+              <w:pStyle w:val="TableContents"/>
+              <w:rPr>
+                <w:rFonts w:cs="Times New Roman"/>
+                <w:sz w:val="22"/>
+                <w:szCs w:val="20"/>
+              </w:rPr>
+            </w:pPr>
+            <w:r>
+              <w:rPr>
+                <w:rFonts w:cs="Times New Roman"/>
+                <w:sz w:val="22"/>
+                <w:szCs w:val="20"/>
+              </w:rPr>
+              <w:t>62</w:t>
+            </w:r>
+          </w:p>
+          <w:p>
+            <w:pPr>
+              <w:pStyle w:val="TableContents"/>
+              <w:rPr>
+                <w:rFonts w:cs="Times New Roman"/>
+                <w:sz w:val="22"/>
+                <w:szCs w:val="20"/>
+              </w:rPr>
+            </w:pPr>
+            <w:r>
+              <w:rPr>
+                <w:rFonts w:cs="Times New Roman"/>
+                <w:sz w:val="22"/>
+                <w:szCs w:val="20"/>
+              </w:rPr>
+              <w:t>63</w:t>
+            </w:r>
+          </w:p>
+          <w:p>
+            <w:pPr>
+              <w:pStyle w:val="TableContents"/>
+              <w:rPr>
+                <w:rFonts w:cs="Times New Roman"/>
+                <w:sz w:val="22"/>
+                <w:szCs w:val="20"/>
+              </w:rPr>
+            </w:pPr>
+            <w:r>
+              <w:rPr>
+                <w:rFonts w:cs="Times New Roman"/>
+                <w:sz w:val="22"/>
+                <w:szCs w:val="20"/>
+              </w:rPr>
+              <w:t>64</w:t>
+            </w:r>
+          </w:p>
+          <w:p>
+            <w:pPr>
+              <w:pStyle w:val="TableContents"/>
+              <w:rPr>
+                <w:rFonts w:cs="Times New Roman"/>
+                <w:sz w:val="22"/>
+                <w:szCs w:val="20"/>
+              </w:rPr>
+            </w:pPr>
+            <w:r>
+              <w:rPr>
+                <w:rFonts w:cs="Times New Roman"/>
+                <w:sz w:val="22"/>
+                <w:szCs w:val="20"/>
+              </w:rPr>
+              <w:t>65</w:t>
+            </w:r>
+          </w:p>
+          <w:p>
+            <w:pPr>
+              <w:pStyle w:val="TableContents"/>
+              <w:rPr>
+                <w:rFonts w:cs="Times New Roman"/>
+                <w:sz w:val="22"/>
+                <w:szCs w:val="20"/>
+              </w:rPr>
+            </w:pPr>
+            <w:r>
+              <w:rPr>
+                <w:rFonts w:cs="Times New Roman"/>
+                <w:sz w:val="22"/>
+                <w:szCs w:val="20"/>
+              </w:rPr>
+              <w:t>66</w:t>
+            </w:r>
+          </w:p>
+          <w:p>
+            <w:pPr>
+              <w:pStyle w:val="TableContents"/>
+              <w:rPr>
+                <w:rFonts w:cs="Times New Roman"/>
+                <w:sz w:val="22"/>
+                <w:szCs w:val="20"/>
+              </w:rPr>
+            </w:pPr>
+            <w:r>
+              <w:rPr>
+                <w:rFonts w:cs="Times New Roman"/>
+                <w:sz w:val="22"/>
+                <w:szCs w:val="20"/>
+              </w:rPr>
+              <w:t>67</w:t>
+            </w:r>
+          </w:p>
+          <w:p>
+            <w:pPr>
+              <w:pStyle w:val="TableContents"/>
+              <w:rPr>
+                <w:rFonts w:cs="Times New Roman"/>
+                <w:sz w:val="22"/>
+                <w:szCs w:val="20"/>
+              </w:rPr>
+            </w:pPr>
+            <w:r>
+              <w:rPr>
+                <w:rFonts w:cs="Times New Roman"/>
+                <w:sz w:val="22"/>
+                <w:szCs w:val="20"/>
+              </w:rPr>
+              <w:t>68</w:t>
+            </w:r>
+          </w:p>
+          <w:p>
+            <w:pPr>
+              <w:pStyle w:val="TableContents"/>
+              <w:rPr>
+                <w:rFonts w:cs="Times New Roman"/>
+                <w:sz w:val="22"/>
+                <w:szCs w:val="20"/>
+              </w:rPr>
+            </w:pPr>
+            <w:r>
+              <w:rPr>
+                <w:rFonts w:cs="Times New Roman"/>
+                <w:sz w:val="22"/>
+                <w:szCs w:val="20"/>
+              </w:rPr>
+              <w:t>69</w:t>
+            </w:r>
+          </w:p>
+          <w:p>
+            <w:pPr>
+              <w:pStyle w:val="TableContents"/>
+              <w:rPr>
+                <w:rFonts w:cs="Times New Roman"/>
+                <w:sz w:val="22"/>
+                <w:szCs w:val="20"/>
+              </w:rPr>
+            </w:pPr>
+            <w:r>
+              <w:rPr>
+                <w:rFonts w:cs="Times New Roman"/>
+                <w:sz w:val="22"/>
+                <w:szCs w:val="20"/>
+              </w:rPr>
+              <w:t>70</w:t>
+            </w:r>
+          </w:p>
+          <w:p>
+            <w:pPr>
+              <w:pStyle w:val="TableContents"/>
+              <w:rPr>
+                <w:rFonts w:cs="Times New Roman"/>
+                <w:sz w:val="22"/>
+                <w:szCs w:val="20"/>
+              </w:rPr>
+            </w:pPr>
+            <w:r>
+              <w:rPr>
+                <w:rFonts w:cs="Times New Roman"/>
+                <w:sz w:val="22"/>
+                <w:szCs w:val="20"/>
+              </w:rPr>
+              <w:t>71</w:t>
+            </w:r>
+          </w:p>
+          <w:p>
+            <w:pPr>
+              <w:pStyle w:val="TableContents"/>
+              <w:rPr>
+                <w:rFonts w:cs="Times New Roman"/>
+                <w:sz w:val="22"/>
+                <w:szCs w:val="20"/>
+              </w:rPr>
+            </w:pPr>
+            <w:r>
+              <w:rPr>
+                <w:rFonts w:cs="Times New Roman"/>
+                <w:sz w:val="22"/>
+                <w:szCs w:val="20"/>
+              </w:rPr>
+              <w:t>72</w:t>
+            </w:r>
+          </w:p>
+          <w:p>
+            <w:pPr>
+              <w:pStyle w:val="TableContents"/>
+              <w:rPr>
+                <w:rFonts w:cs="Times New Roman"/>
+                <w:sz w:val="22"/>
+                <w:szCs w:val="20"/>
+              </w:rPr>
+            </w:pPr>
+            <w:r>
+              <w:rPr>
+                <w:rFonts w:cs="Times New Roman"/>
+                <w:sz w:val="22"/>
+                <w:szCs w:val="20"/>
+              </w:rPr>
+              <w:t>73</w:t>
+            </w:r>
+          </w:p>
+          <w:p>
+            <w:pPr>
+              <w:pStyle w:val="TableContents"/>
+              <w:rPr>
+                <w:rFonts w:cs="Times New Roman"/>
+                <w:sz w:val="22"/>
+                <w:szCs w:val="20"/>
+              </w:rPr>
+            </w:pPr>
+            <w:r>
+              <w:rPr>
+                <w:rFonts w:cs="Times New Roman"/>
+                <w:sz w:val="22"/>
+                <w:szCs w:val="20"/>
+              </w:rPr>
+              <w:t>74</w:t>
+            </w:r>
+          </w:p>
+          <w:p>
+            <w:pPr>
+              <w:pStyle w:val="TableContents"/>
+              <w:rPr>
+                <w:rFonts w:cs="Times New Roman"/>
+                <w:sz w:val="22"/>
+                <w:szCs w:val="20"/>
+              </w:rPr>
+            </w:pPr>
+            <w:r>
+              <w:rPr>
+                <w:rFonts w:cs="Times New Roman"/>
+                <w:sz w:val="22"/>
+                <w:szCs w:val="20"/>
+              </w:rPr>
+              <w:t>75</w:t>
+            </w:r>
+          </w:p>
+          <w:p>
+            <w:pPr>
+              <w:pStyle w:val="TableContents"/>
+              <w:rPr>
+                <w:rFonts w:cs="Times New Roman"/>
+                <w:sz w:val="22"/>
+                <w:szCs w:val="20"/>
+              </w:rPr>
+            </w:pPr>
+            <w:r>
+              <w:rPr>
+                <w:rFonts w:cs="Times New Roman"/>
+                <w:sz w:val="22"/>
+                <w:szCs w:val="20"/>
+              </w:rPr>
+              <w:t>76</w:t>
+            </w:r>
+          </w:p>
+          <w:p>
+            <w:pPr>
+              <w:pStyle w:val="TableContents"/>
+              <w:rPr>
+                <w:rFonts w:cs="Times New Roman"/>
+                <w:sz w:val="22"/>
+                <w:szCs w:val="20"/>
+              </w:rPr>
+            </w:pPr>
+            <w:r>
+              <w:rPr>
+                <w:rFonts w:cs="Times New Roman"/>
+                <w:sz w:val="22"/>
+                <w:szCs w:val="20"/>
+              </w:rPr>
+              <w:t>77</w:t>
+            </w:r>
+          </w:p>
+          <w:p>
+            <w:pPr>
+              <w:pStyle w:val="TableContents"/>
+              <w:rPr>
+                <w:rFonts w:cs="Times New Roman"/>
+                <w:sz w:val="22"/>
+                <w:szCs w:val="20"/>
+              </w:rPr>
+            </w:pPr>
+            <w:r>
+              <w:rPr>
+                <w:rFonts w:cs="Times New Roman"/>
+                <w:sz w:val="22"/>
+                <w:szCs w:val="20"/>
+              </w:rPr>
+              <w:t>78</w:t>
+            </w:r>
+          </w:p>
+          <w:p>
+            <w:pPr>
+              <w:pStyle w:val="TableContents"/>
+              <w:rPr>
+                <w:rFonts w:cs="Times New Roman"/>
+                <w:sz w:val="22"/>
+                <w:szCs w:val="20"/>
+              </w:rPr>
+            </w:pPr>
+            <w:r>
+              <w:rPr>
+                <w:rFonts w:cs="Times New Roman"/>
+                <w:sz w:val="22"/>
+                <w:szCs w:val="20"/>
+              </w:rPr>
+              <w:t>79</w:t>
+            </w:r>
+          </w:p>
+          <w:p>
+            <w:pPr>
+              <w:pStyle w:val="TableContents"/>
+              <w:rPr>
+                <w:rFonts w:cs="Times New Roman"/>
+                <w:sz w:val="22"/>
+                <w:szCs w:val="20"/>
+              </w:rPr>
+            </w:pPr>
+            <w:r>
+              <w:rPr>
+                <w:rFonts w:cs="Times New Roman"/>
+                <w:sz w:val="22"/>
+                <w:szCs w:val="20"/>
+              </w:rPr>
+              <w:lastRenderedPageBreak/>
+              <w:t>80</w:t>
+            </w:r>
+          </w:p>
+          <w:p>
+            <w:pPr>
+              <w:pStyle w:val="TableContents"/>
+              <w:rPr>
+                <w:rFonts w:cs="Times New Roman"/>
+                <w:sz w:val="22"/>
+                <w:szCs w:val="20"/>
+              </w:rPr>
+            </w:pPr>
+            <w:r>
+              <w:rPr>
+                <w:rFonts w:cs="Times New Roman"/>
+                <w:sz w:val="22"/>
+                <w:szCs w:val="20"/>
+              </w:rPr>
+              <w:t>81</w:t>
+            </w:r>
+          </w:p>
+          <w:p>
+            <w:pPr>
+              <w:pStyle w:val="TableContents"/>
+              <w:rPr>
+                <w:rFonts w:cs="Times New Roman"/>
+                <w:sz w:val="22"/>
+                <w:szCs w:val="20"/>
+              </w:rPr>
+            </w:pPr>
+            <w:r>
+              <w:rPr>
+                <w:rFonts w:cs="Times New Roman"/>
+                <w:sz w:val="22"/>
+                <w:szCs w:val="20"/>
+              </w:rPr>
+              <w:t>82</w:t>
             </w:r>
           </w:p>
         </w:tc>
@@ -5905,16 +7408,8 @@
                 <w:szCs w:val="20"/>
                 <w:lang w:val="en-US"/>
               </w:rPr>
-              <w:t xml:space="preserve">Perbaris bukan </w:t>
-            </w:r>
-            <w:r>
-              <w:rPr>
-                <w:rFonts w:cs="Times New Roman"/>
-                <w:sz w:val="22"/>
-                <w:szCs w:val="20"/>
-                <w:lang w:val="en-US"/>
-              </w:rPr>
-              <w:t>paragraf memakai font times new roman 11</w:t>
+              <w:lastRenderedPageBreak/>
+              <w:t>Perbaris bukan paragraf memakai font times new roman 11</w:t>
             </w:r>
           </w:p>
         </w:tc>
@@ -5983,9 +7478,16 @@
                 <w:rFonts w:cs="Times New Roman"/>
                 <w:sz w:val="22"/>
                 <w:szCs w:val="20"/>
-                <w:lang w:val="en-US"/>
-              </w:rPr>
-            </w:pPr>
+              </w:rPr>
+            </w:pPr>
+            <w:r>
+              <w:rPr>
+                <w:rFonts w:cs="Times New Roman"/>
+                <w:sz w:val="22"/>
+                <w:szCs w:val="20"/>
+              </w:rPr>
+              <w:t>BukuMain.java</w:t>
+            </w:r>
           </w:p>
         </w:tc>
       </w:tr>
@@ -6005,17 +7507,1198 @@
                 <w:rFonts w:cs="Times New Roman"/>
                 <w:sz w:val="22"/>
                 <w:szCs w:val="20"/>
-                <w:lang w:val="en-US"/>
-              </w:rPr>
-            </w:pPr>
-            <w:r>
-              <w:rPr>
-                <w:rFonts w:cs="Times New Roman"/>
-                <w:sz w:val="22"/>
-                <w:szCs w:val="20"/>
-                <w:lang w:val="en-US"/>
+              </w:rPr>
+            </w:pPr>
+            <w:r>
+              <w:rPr>
+                <w:rFonts w:cs="Times New Roman"/>
+                <w:sz w:val="22"/>
+                <w:szCs w:val="20"/>
               </w:rPr>
               <w:t>1</w:t>
+            </w:r>
+          </w:p>
+          <w:p>
+            <w:pPr>
+              <w:pStyle w:val="TableContents"/>
+              <w:rPr>
+                <w:rFonts w:cs="Times New Roman"/>
+                <w:sz w:val="22"/>
+                <w:szCs w:val="20"/>
+              </w:rPr>
+            </w:pPr>
+            <w:r>
+              <w:rPr>
+                <w:rFonts w:cs="Times New Roman"/>
+                <w:sz w:val="22"/>
+                <w:szCs w:val="20"/>
+              </w:rPr>
+              <w:t>2</w:t>
+            </w:r>
+          </w:p>
+          <w:p>
+            <w:pPr>
+              <w:pStyle w:val="TableContents"/>
+              <w:rPr>
+                <w:rFonts w:cs="Times New Roman"/>
+                <w:sz w:val="22"/>
+                <w:szCs w:val="20"/>
+              </w:rPr>
+            </w:pPr>
+            <w:r>
+              <w:rPr>
+                <w:rFonts w:cs="Times New Roman"/>
+                <w:sz w:val="22"/>
+                <w:szCs w:val="20"/>
+              </w:rPr>
+              <w:t>3</w:t>
+            </w:r>
+          </w:p>
+          <w:p>
+            <w:pPr>
+              <w:pStyle w:val="TableContents"/>
+              <w:rPr>
+                <w:rFonts w:cs="Times New Roman"/>
+                <w:sz w:val="22"/>
+                <w:szCs w:val="20"/>
+              </w:rPr>
+            </w:pPr>
+            <w:r>
+              <w:rPr>
+                <w:rFonts w:cs="Times New Roman"/>
+                <w:sz w:val="22"/>
+                <w:szCs w:val="20"/>
+              </w:rPr>
+              <w:t>4</w:t>
+            </w:r>
+          </w:p>
+          <w:p>
+            <w:pPr>
+              <w:pStyle w:val="TableContents"/>
+              <w:rPr>
+                <w:rFonts w:cs="Times New Roman"/>
+                <w:sz w:val="22"/>
+                <w:szCs w:val="20"/>
+              </w:rPr>
+            </w:pPr>
+            <w:r>
+              <w:rPr>
+                <w:rFonts w:cs="Times New Roman"/>
+                <w:sz w:val="22"/>
+                <w:szCs w:val="20"/>
+              </w:rPr>
+              <w:t>5</w:t>
+            </w:r>
+          </w:p>
+          <w:p>
+            <w:pPr>
+              <w:pStyle w:val="TableContents"/>
+              <w:rPr>
+                <w:rFonts w:cs="Times New Roman"/>
+                <w:sz w:val="22"/>
+                <w:szCs w:val="20"/>
+              </w:rPr>
+            </w:pPr>
+            <w:r>
+              <w:rPr>
+                <w:rFonts w:cs="Times New Roman"/>
+                <w:sz w:val="22"/>
+                <w:szCs w:val="20"/>
+              </w:rPr>
+              <w:t>6</w:t>
+            </w:r>
+          </w:p>
+          <w:p>
+            <w:pPr>
+              <w:pStyle w:val="TableContents"/>
+              <w:rPr>
+                <w:rFonts w:cs="Times New Roman"/>
+                <w:sz w:val="22"/>
+                <w:szCs w:val="20"/>
+              </w:rPr>
+            </w:pPr>
+            <w:r>
+              <w:rPr>
+                <w:rFonts w:cs="Times New Roman"/>
+                <w:sz w:val="22"/>
+                <w:szCs w:val="20"/>
+              </w:rPr>
+              <w:t>7</w:t>
+            </w:r>
+          </w:p>
+          <w:p>
+            <w:pPr>
+              <w:pStyle w:val="TableContents"/>
+              <w:rPr>
+                <w:rFonts w:cs="Times New Roman"/>
+                <w:sz w:val="22"/>
+                <w:szCs w:val="20"/>
+              </w:rPr>
+            </w:pPr>
+            <w:r>
+              <w:rPr>
+                <w:rFonts w:cs="Times New Roman"/>
+                <w:sz w:val="22"/>
+                <w:szCs w:val="20"/>
+              </w:rPr>
+              <w:t>8</w:t>
+            </w:r>
+          </w:p>
+          <w:p>
+            <w:pPr>
+              <w:pStyle w:val="TableContents"/>
+              <w:rPr>
+                <w:rFonts w:cs="Times New Roman"/>
+                <w:sz w:val="22"/>
+                <w:szCs w:val="20"/>
+              </w:rPr>
+            </w:pPr>
+            <w:r>
+              <w:rPr>
+                <w:rFonts w:cs="Times New Roman"/>
+                <w:sz w:val="22"/>
+                <w:szCs w:val="20"/>
+              </w:rPr>
+              <w:t>9</w:t>
+            </w:r>
+          </w:p>
+          <w:p>
+            <w:pPr>
+              <w:pStyle w:val="TableContents"/>
+              <w:rPr>
+                <w:rFonts w:cs="Times New Roman"/>
+                <w:sz w:val="22"/>
+                <w:szCs w:val="20"/>
+              </w:rPr>
+            </w:pPr>
+            <w:r>
+              <w:rPr>
+                <w:rFonts w:cs="Times New Roman"/>
+                <w:sz w:val="22"/>
+                <w:szCs w:val="20"/>
+              </w:rPr>
+              <w:t>10</w:t>
+            </w:r>
+          </w:p>
+          <w:p>
+            <w:pPr>
+              <w:pStyle w:val="TableContents"/>
+              <w:rPr>
+                <w:rFonts w:cs="Times New Roman"/>
+                <w:sz w:val="22"/>
+                <w:szCs w:val="20"/>
+              </w:rPr>
+            </w:pPr>
+            <w:r>
+              <w:rPr>
+                <w:rFonts w:cs="Times New Roman"/>
+                <w:sz w:val="22"/>
+                <w:szCs w:val="20"/>
+              </w:rPr>
+              <w:t>11</w:t>
+            </w:r>
+          </w:p>
+          <w:p>
+            <w:pPr>
+              <w:pStyle w:val="TableContents"/>
+              <w:rPr>
+                <w:rFonts w:cs="Times New Roman"/>
+                <w:sz w:val="22"/>
+                <w:szCs w:val="20"/>
+              </w:rPr>
+            </w:pPr>
+            <w:r>
+              <w:rPr>
+                <w:rFonts w:cs="Times New Roman"/>
+                <w:sz w:val="22"/>
+                <w:szCs w:val="20"/>
+              </w:rPr>
+              <w:t>12</w:t>
+            </w:r>
+          </w:p>
+          <w:p>
+            <w:pPr>
+              <w:pStyle w:val="TableContents"/>
+              <w:rPr>
+                <w:rFonts w:cs="Times New Roman"/>
+                <w:sz w:val="22"/>
+                <w:szCs w:val="20"/>
+              </w:rPr>
+            </w:pPr>
+            <w:r>
+              <w:rPr>
+                <w:rFonts w:cs="Times New Roman"/>
+                <w:sz w:val="22"/>
+                <w:szCs w:val="20"/>
+              </w:rPr>
+              <w:t>13</w:t>
+            </w:r>
+          </w:p>
+          <w:p>
+            <w:pPr>
+              <w:pStyle w:val="TableContents"/>
+              <w:rPr>
+                <w:rFonts w:cs="Times New Roman"/>
+                <w:sz w:val="22"/>
+                <w:szCs w:val="20"/>
+              </w:rPr>
+            </w:pPr>
+            <w:r>
+              <w:rPr>
+                <w:rFonts w:cs="Times New Roman"/>
+                <w:sz w:val="22"/>
+                <w:szCs w:val="20"/>
+              </w:rPr>
+              <w:t>14</w:t>
+            </w:r>
+          </w:p>
+          <w:p>
+            <w:pPr>
+              <w:pStyle w:val="TableContents"/>
+              <w:rPr>
+                <w:rFonts w:cs="Times New Roman"/>
+                <w:sz w:val="22"/>
+                <w:szCs w:val="20"/>
+              </w:rPr>
+            </w:pPr>
+            <w:r>
+              <w:rPr>
+                <w:rFonts w:cs="Times New Roman"/>
+                <w:sz w:val="22"/>
+                <w:szCs w:val="20"/>
+              </w:rPr>
+              <w:t>15</w:t>
+            </w:r>
+          </w:p>
+          <w:p>
+            <w:pPr>
+              <w:pStyle w:val="TableContents"/>
+              <w:rPr>
+                <w:rFonts w:cs="Times New Roman"/>
+                <w:sz w:val="22"/>
+                <w:szCs w:val="20"/>
+              </w:rPr>
+            </w:pPr>
+            <w:r>
+              <w:rPr>
+                <w:rFonts w:cs="Times New Roman"/>
+                <w:sz w:val="22"/>
+                <w:szCs w:val="20"/>
+              </w:rPr>
+              <w:t>16</w:t>
+            </w:r>
+          </w:p>
+          <w:p>
+            <w:pPr>
+              <w:pStyle w:val="TableContents"/>
+              <w:rPr>
+                <w:rFonts w:cs="Times New Roman"/>
+                <w:sz w:val="22"/>
+                <w:szCs w:val="20"/>
+              </w:rPr>
+            </w:pPr>
+            <w:r>
+              <w:rPr>
+                <w:rFonts w:cs="Times New Roman"/>
+                <w:sz w:val="22"/>
+                <w:szCs w:val="20"/>
+              </w:rPr>
+              <w:t>17</w:t>
+            </w:r>
+          </w:p>
+          <w:p>
+            <w:pPr>
+              <w:pStyle w:val="TableContents"/>
+              <w:rPr>
+                <w:rFonts w:cs="Times New Roman"/>
+                <w:sz w:val="22"/>
+                <w:szCs w:val="20"/>
+              </w:rPr>
+            </w:pPr>
+            <w:r>
+              <w:rPr>
+                <w:rFonts w:cs="Times New Roman"/>
+                <w:sz w:val="22"/>
+                <w:szCs w:val="20"/>
+              </w:rPr>
+              <w:t>18</w:t>
+            </w:r>
+          </w:p>
+          <w:p>
+            <w:pPr>
+              <w:pStyle w:val="TableContents"/>
+              <w:rPr>
+                <w:rFonts w:cs="Times New Roman"/>
+                <w:sz w:val="22"/>
+                <w:szCs w:val="20"/>
+              </w:rPr>
+            </w:pPr>
+            <w:r>
+              <w:rPr>
+                <w:rFonts w:cs="Times New Roman"/>
+                <w:sz w:val="22"/>
+                <w:szCs w:val="20"/>
+              </w:rPr>
+              <w:t>19</w:t>
+            </w:r>
+          </w:p>
+          <w:p>
+            <w:pPr>
+              <w:pStyle w:val="TableContents"/>
+              <w:rPr>
+                <w:rFonts w:cs="Times New Roman"/>
+                <w:sz w:val="22"/>
+                <w:szCs w:val="20"/>
+              </w:rPr>
+            </w:pPr>
+            <w:r>
+              <w:rPr>
+                <w:rFonts w:cs="Times New Roman"/>
+                <w:sz w:val="22"/>
+                <w:szCs w:val="20"/>
+              </w:rPr>
+              <w:t>20</w:t>
+            </w:r>
+          </w:p>
+          <w:p>
+            <w:pPr>
+              <w:pStyle w:val="TableContents"/>
+              <w:rPr>
+                <w:rFonts w:cs="Times New Roman"/>
+                <w:sz w:val="22"/>
+                <w:szCs w:val="20"/>
+              </w:rPr>
+            </w:pPr>
+            <w:r>
+              <w:rPr>
+                <w:rFonts w:cs="Times New Roman"/>
+                <w:sz w:val="22"/>
+                <w:szCs w:val="20"/>
+              </w:rPr>
+              <w:t>21</w:t>
+            </w:r>
+          </w:p>
+          <w:p>
+            <w:pPr>
+              <w:pStyle w:val="TableContents"/>
+              <w:rPr>
+                <w:rFonts w:cs="Times New Roman"/>
+                <w:sz w:val="22"/>
+                <w:szCs w:val="20"/>
+              </w:rPr>
+            </w:pPr>
+            <w:r>
+              <w:rPr>
+                <w:rFonts w:cs="Times New Roman"/>
+                <w:sz w:val="22"/>
+                <w:szCs w:val="20"/>
+              </w:rPr>
+              <w:t>22</w:t>
+            </w:r>
+          </w:p>
+          <w:p>
+            <w:pPr>
+              <w:pStyle w:val="TableContents"/>
+              <w:rPr>
+                <w:rFonts w:cs="Times New Roman"/>
+                <w:sz w:val="22"/>
+                <w:szCs w:val="20"/>
+              </w:rPr>
+            </w:pPr>
+            <w:r>
+              <w:rPr>
+                <w:rFonts w:cs="Times New Roman"/>
+                <w:sz w:val="22"/>
+                <w:szCs w:val="20"/>
+              </w:rPr>
+              <w:t>23</w:t>
+            </w:r>
+          </w:p>
+          <w:p>
+            <w:pPr>
+              <w:pStyle w:val="TableContents"/>
+              <w:rPr>
+                <w:rFonts w:cs="Times New Roman"/>
+                <w:sz w:val="22"/>
+                <w:szCs w:val="20"/>
+              </w:rPr>
+            </w:pPr>
+            <w:r>
+              <w:rPr>
+                <w:rFonts w:cs="Times New Roman"/>
+                <w:sz w:val="22"/>
+                <w:szCs w:val="20"/>
+              </w:rPr>
+              <w:t>24</w:t>
+            </w:r>
+          </w:p>
+          <w:p>
+            <w:pPr>
+              <w:pStyle w:val="TableContents"/>
+              <w:rPr>
+                <w:rFonts w:cs="Times New Roman"/>
+                <w:sz w:val="22"/>
+                <w:szCs w:val="20"/>
+              </w:rPr>
+            </w:pPr>
+            <w:r>
+              <w:rPr>
+                <w:rFonts w:cs="Times New Roman"/>
+                <w:sz w:val="22"/>
+                <w:szCs w:val="20"/>
+              </w:rPr>
+              <w:t>25</w:t>
+            </w:r>
+          </w:p>
+          <w:p>
+            <w:pPr>
+              <w:pStyle w:val="TableContents"/>
+              <w:rPr>
+                <w:rFonts w:cs="Times New Roman"/>
+                <w:sz w:val="22"/>
+                <w:szCs w:val="20"/>
+              </w:rPr>
+            </w:pPr>
+            <w:r>
+              <w:rPr>
+                <w:rFonts w:cs="Times New Roman"/>
+                <w:sz w:val="22"/>
+                <w:szCs w:val="20"/>
+              </w:rPr>
+              <w:t>26</w:t>
+            </w:r>
+          </w:p>
+          <w:p>
+            <w:pPr>
+              <w:pStyle w:val="TableContents"/>
+              <w:rPr>
+                <w:rFonts w:cs="Times New Roman"/>
+                <w:sz w:val="22"/>
+                <w:szCs w:val="20"/>
+              </w:rPr>
+            </w:pPr>
+            <w:r>
+              <w:rPr>
+                <w:rFonts w:cs="Times New Roman"/>
+                <w:sz w:val="22"/>
+                <w:szCs w:val="20"/>
+              </w:rPr>
+              <w:t>27</w:t>
+            </w:r>
+          </w:p>
+          <w:p>
+            <w:pPr>
+              <w:pStyle w:val="TableContents"/>
+              <w:rPr>
+                <w:rFonts w:cs="Times New Roman"/>
+                <w:sz w:val="22"/>
+                <w:szCs w:val="20"/>
+              </w:rPr>
+            </w:pPr>
+            <w:r>
+              <w:rPr>
+                <w:rFonts w:cs="Times New Roman"/>
+                <w:sz w:val="22"/>
+                <w:szCs w:val="20"/>
+              </w:rPr>
+              <w:t>28</w:t>
+            </w:r>
+          </w:p>
+          <w:p>
+            <w:pPr>
+              <w:pStyle w:val="TableContents"/>
+              <w:rPr>
+                <w:rFonts w:cs="Times New Roman"/>
+                <w:sz w:val="22"/>
+                <w:szCs w:val="20"/>
+              </w:rPr>
+            </w:pPr>
+            <w:r>
+              <w:rPr>
+                <w:rFonts w:cs="Times New Roman"/>
+                <w:sz w:val="22"/>
+                <w:szCs w:val="20"/>
+              </w:rPr>
+              <w:t>29</w:t>
+            </w:r>
+          </w:p>
+          <w:p>
+            <w:pPr>
+              <w:pStyle w:val="TableContents"/>
+              <w:rPr>
+                <w:rFonts w:cs="Times New Roman"/>
+                <w:sz w:val="22"/>
+                <w:szCs w:val="20"/>
+              </w:rPr>
+            </w:pPr>
+            <w:r>
+              <w:rPr>
+                <w:rFonts w:cs="Times New Roman"/>
+                <w:sz w:val="22"/>
+                <w:szCs w:val="20"/>
+              </w:rPr>
+              <w:t>30</w:t>
+            </w:r>
+          </w:p>
+          <w:p>
+            <w:pPr>
+              <w:pStyle w:val="TableContents"/>
+              <w:rPr>
+                <w:rFonts w:cs="Times New Roman"/>
+                <w:sz w:val="22"/>
+                <w:szCs w:val="20"/>
+              </w:rPr>
+            </w:pPr>
+            <w:r>
+              <w:rPr>
+                <w:rFonts w:cs="Times New Roman"/>
+                <w:sz w:val="22"/>
+                <w:szCs w:val="20"/>
+              </w:rPr>
+              <w:t>31</w:t>
+            </w:r>
+          </w:p>
+          <w:p>
+            <w:pPr>
+              <w:pStyle w:val="TableContents"/>
+              <w:rPr>
+                <w:rFonts w:cs="Times New Roman"/>
+                <w:sz w:val="22"/>
+                <w:szCs w:val="20"/>
+              </w:rPr>
+            </w:pPr>
+            <w:r>
+              <w:rPr>
+                <w:rFonts w:cs="Times New Roman"/>
+                <w:sz w:val="22"/>
+                <w:szCs w:val="20"/>
+              </w:rPr>
+              <w:t>32</w:t>
+            </w:r>
+          </w:p>
+          <w:p>
+            <w:pPr>
+              <w:pStyle w:val="TableContents"/>
+              <w:rPr>
+                <w:rFonts w:cs="Times New Roman"/>
+                <w:sz w:val="22"/>
+                <w:szCs w:val="20"/>
+              </w:rPr>
+            </w:pPr>
+            <w:r>
+              <w:rPr>
+                <w:rFonts w:cs="Times New Roman"/>
+                <w:sz w:val="22"/>
+                <w:szCs w:val="20"/>
+              </w:rPr>
+              <w:t>33</w:t>
+            </w:r>
+          </w:p>
+          <w:p>
+            <w:pPr>
+              <w:pStyle w:val="TableContents"/>
+              <w:rPr>
+                <w:rFonts w:cs="Times New Roman"/>
+                <w:sz w:val="22"/>
+                <w:szCs w:val="20"/>
+              </w:rPr>
+            </w:pPr>
+            <w:r>
+              <w:rPr>
+                <w:rFonts w:cs="Times New Roman"/>
+                <w:sz w:val="22"/>
+                <w:szCs w:val="20"/>
+              </w:rPr>
+              <w:t>34</w:t>
+            </w:r>
+          </w:p>
+          <w:p>
+            <w:pPr>
+              <w:pStyle w:val="TableContents"/>
+              <w:rPr>
+                <w:rFonts w:cs="Times New Roman"/>
+                <w:sz w:val="22"/>
+                <w:szCs w:val="20"/>
+              </w:rPr>
+            </w:pPr>
+            <w:r>
+              <w:rPr>
+                <w:rFonts w:cs="Times New Roman"/>
+                <w:sz w:val="22"/>
+                <w:szCs w:val="20"/>
+              </w:rPr>
+              <w:t>35</w:t>
+            </w:r>
+          </w:p>
+          <w:p>
+            <w:pPr>
+              <w:pStyle w:val="TableContents"/>
+              <w:rPr>
+                <w:rFonts w:cs="Times New Roman"/>
+                <w:sz w:val="22"/>
+                <w:szCs w:val="20"/>
+              </w:rPr>
+            </w:pPr>
+            <w:r>
+              <w:rPr>
+                <w:rFonts w:cs="Times New Roman"/>
+                <w:sz w:val="22"/>
+                <w:szCs w:val="20"/>
+              </w:rPr>
+              <w:t>36</w:t>
+            </w:r>
+          </w:p>
+          <w:p>
+            <w:pPr>
+              <w:pStyle w:val="TableContents"/>
+              <w:rPr>
+                <w:rFonts w:cs="Times New Roman"/>
+                <w:sz w:val="22"/>
+                <w:szCs w:val="20"/>
+              </w:rPr>
+            </w:pPr>
+            <w:r>
+              <w:rPr>
+                <w:rFonts w:cs="Times New Roman"/>
+                <w:sz w:val="22"/>
+                <w:szCs w:val="20"/>
+              </w:rPr>
+              <w:t>37</w:t>
+            </w:r>
+          </w:p>
+          <w:p>
+            <w:pPr>
+              <w:pStyle w:val="TableContents"/>
+              <w:rPr>
+                <w:rFonts w:cs="Times New Roman"/>
+                <w:sz w:val="22"/>
+                <w:szCs w:val="20"/>
+              </w:rPr>
+            </w:pPr>
+            <w:r>
+              <w:rPr>
+                <w:rFonts w:cs="Times New Roman"/>
+                <w:sz w:val="22"/>
+                <w:szCs w:val="20"/>
+              </w:rPr>
+              <w:t>38</w:t>
+            </w:r>
+          </w:p>
+          <w:p>
+            <w:pPr>
+              <w:pStyle w:val="TableContents"/>
+              <w:rPr>
+                <w:rFonts w:cs="Times New Roman"/>
+                <w:sz w:val="22"/>
+                <w:szCs w:val="20"/>
+              </w:rPr>
+            </w:pPr>
+            <w:r>
+              <w:rPr>
+                <w:rFonts w:cs="Times New Roman"/>
+                <w:sz w:val="22"/>
+                <w:szCs w:val="20"/>
+              </w:rPr>
+              <w:t>39</w:t>
+            </w:r>
+          </w:p>
+          <w:p>
+            <w:pPr>
+              <w:pStyle w:val="TableContents"/>
+              <w:rPr>
+                <w:rFonts w:cs="Times New Roman"/>
+                <w:sz w:val="22"/>
+                <w:szCs w:val="20"/>
+              </w:rPr>
+            </w:pPr>
+            <w:r>
+              <w:rPr>
+                <w:rFonts w:cs="Times New Roman"/>
+                <w:sz w:val="22"/>
+                <w:szCs w:val="20"/>
+              </w:rPr>
+              <w:t>40</w:t>
+            </w:r>
+          </w:p>
+          <w:p>
+            <w:pPr>
+              <w:pStyle w:val="TableContents"/>
+              <w:rPr>
+                <w:rFonts w:cs="Times New Roman"/>
+                <w:sz w:val="22"/>
+                <w:szCs w:val="20"/>
+              </w:rPr>
+            </w:pPr>
+            <w:r>
+              <w:rPr>
+                <w:rFonts w:cs="Times New Roman"/>
+                <w:sz w:val="22"/>
+                <w:szCs w:val="20"/>
+              </w:rPr>
+              <w:t>41</w:t>
+            </w:r>
+          </w:p>
+          <w:p>
+            <w:pPr>
+              <w:pStyle w:val="TableContents"/>
+              <w:rPr>
+                <w:rFonts w:cs="Times New Roman"/>
+                <w:sz w:val="22"/>
+                <w:szCs w:val="20"/>
+              </w:rPr>
+            </w:pPr>
+            <w:r>
+              <w:rPr>
+                <w:rFonts w:cs="Times New Roman"/>
+                <w:sz w:val="22"/>
+                <w:szCs w:val="20"/>
+              </w:rPr>
+              <w:t>42</w:t>
+            </w:r>
+          </w:p>
+          <w:p>
+            <w:pPr>
+              <w:pStyle w:val="TableContents"/>
+              <w:rPr>
+                <w:rFonts w:cs="Times New Roman"/>
+                <w:sz w:val="22"/>
+                <w:szCs w:val="20"/>
+              </w:rPr>
+            </w:pPr>
+            <w:r>
+              <w:rPr>
+                <w:rFonts w:cs="Times New Roman"/>
+                <w:sz w:val="22"/>
+                <w:szCs w:val="20"/>
+              </w:rPr>
+              <w:t>43</w:t>
+            </w:r>
+          </w:p>
+          <w:p>
+            <w:pPr>
+              <w:pStyle w:val="TableContents"/>
+              <w:rPr>
+                <w:rFonts w:cs="Times New Roman"/>
+                <w:sz w:val="22"/>
+                <w:szCs w:val="20"/>
+              </w:rPr>
+            </w:pPr>
+            <w:r>
+              <w:rPr>
+                <w:rFonts w:cs="Times New Roman"/>
+                <w:sz w:val="22"/>
+                <w:szCs w:val="20"/>
+              </w:rPr>
+              <w:t>44</w:t>
+            </w:r>
+          </w:p>
+          <w:p>
+            <w:pPr>
+              <w:pStyle w:val="TableContents"/>
+              <w:rPr>
+                <w:rFonts w:cs="Times New Roman"/>
+                <w:sz w:val="22"/>
+                <w:szCs w:val="20"/>
+              </w:rPr>
+            </w:pPr>
+            <w:r>
+              <w:rPr>
+                <w:rFonts w:cs="Times New Roman"/>
+                <w:sz w:val="22"/>
+                <w:szCs w:val="20"/>
+              </w:rPr>
+              <w:t>45</w:t>
+            </w:r>
+          </w:p>
+          <w:p>
+            <w:pPr>
+              <w:pStyle w:val="TableContents"/>
+              <w:rPr>
+                <w:rFonts w:cs="Times New Roman"/>
+                <w:sz w:val="22"/>
+                <w:szCs w:val="20"/>
+              </w:rPr>
+            </w:pPr>
+            <w:r>
+              <w:rPr>
+                <w:rFonts w:cs="Times New Roman"/>
+                <w:sz w:val="22"/>
+                <w:szCs w:val="20"/>
+              </w:rPr>
+              <w:t>46</w:t>
+            </w:r>
+          </w:p>
+          <w:p>
+            <w:pPr>
+              <w:pStyle w:val="TableContents"/>
+              <w:rPr>
+                <w:rFonts w:cs="Times New Roman"/>
+                <w:sz w:val="22"/>
+                <w:szCs w:val="20"/>
+              </w:rPr>
+            </w:pPr>
+            <w:r>
+              <w:rPr>
+                <w:rFonts w:cs="Times New Roman"/>
+                <w:sz w:val="22"/>
+                <w:szCs w:val="20"/>
+              </w:rPr>
+              <w:t>47</w:t>
+            </w:r>
+          </w:p>
+          <w:p>
+            <w:pPr>
+              <w:pStyle w:val="TableContents"/>
+              <w:rPr>
+                <w:rFonts w:cs="Times New Roman"/>
+                <w:sz w:val="22"/>
+                <w:szCs w:val="20"/>
+              </w:rPr>
+            </w:pPr>
+            <w:r>
+              <w:rPr>
+                <w:rFonts w:cs="Times New Roman"/>
+                <w:sz w:val="22"/>
+                <w:szCs w:val="20"/>
+              </w:rPr>
+              <w:lastRenderedPageBreak/>
+              <w:t>48</w:t>
+            </w:r>
+          </w:p>
+          <w:p>
+            <w:pPr>
+              <w:pStyle w:val="TableContents"/>
+              <w:rPr>
+                <w:rFonts w:cs="Times New Roman"/>
+                <w:sz w:val="22"/>
+                <w:szCs w:val="20"/>
+              </w:rPr>
+            </w:pPr>
+            <w:r>
+              <w:rPr>
+                <w:rFonts w:cs="Times New Roman"/>
+                <w:sz w:val="22"/>
+                <w:szCs w:val="20"/>
+              </w:rPr>
+              <w:t>49</w:t>
+            </w:r>
+          </w:p>
+          <w:p>
+            <w:pPr>
+              <w:pStyle w:val="TableContents"/>
+              <w:rPr>
+                <w:rFonts w:cs="Times New Roman"/>
+                <w:sz w:val="22"/>
+                <w:szCs w:val="20"/>
+              </w:rPr>
+            </w:pPr>
+            <w:r>
+              <w:rPr>
+                <w:rFonts w:cs="Times New Roman"/>
+                <w:sz w:val="22"/>
+                <w:szCs w:val="20"/>
+              </w:rPr>
+              <w:t>50</w:t>
+            </w:r>
+          </w:p>
+          <w:p>
+            <w:pPr>
+              <w:pStyle w:val="TableContents"/>
+              <w:rPr>
+                <w:rFonts w:cs="Times New Roman"/>
+                <w:sz w:val="14"/>
+                <w:szCs w:val="20"/>
+              </w:rPr>
+            </w:pPr>
+          </w:p>
+          <w:p>
+            <w:pPr>
+              <w:pStyle w:val="TableContents"/>
+              <w:rPr>
+                <w:rFonts w:cs="Times New Roman"/>
+                <w:sz w:val="22"/>
+                <w:szCs w:val="20"/>
+              </w:rPr>
+            </w:pPr>
+            <w:r>
+              <w:rPr>
+                <w:rFonts w:cs="Times New Roman"/>
+                <w:sz w:val="22"/>
+                <w:szCs w:val="20"/>
+              </w:rPr>
+              <w:t>51</w:t>
+            </w:r>
+          </w:p>
+          <w:p>
+            <w:pPr>
+              <w:pStyle w:val="TableContents"/>
+              <w:rPr>
+                <w:rFonts w:cs="Times New Roman"/>
+                <w:sz w:val="22"/>
+                <w:szCs w:val="20"/>
+              </w:rPr>
+            </w:pPr>
+            <w:r>
+              <w:rPr>
+                <w:rFonts w:cs="Times New Roman"/>
+                <w:sz w:val="22"/>
+                <w:szCs w:val="20"/>
+              </w:rPr>
+              <w:t>52</w:t>
+            </w:r>
+          </w:p>
+          <w:p>
+            <w:pPr>
+              <w:pStyle w:val="TableContents"/>
+              <w:rPr>
+                <w:rFonts w:cs="Times New Roman"/>
+                <w:sz w:val="22"/>
+                <w:szCs w:val="20"/>
+              </w:rPr>
+            </w:pPr>
+            <w:r>
+              <w:rPr>
+                <w:rFonts w:cs="Times New Roman"/>
+                <w:sz w:val="22"/>
+                <w:szCs w:val="20"/>
+              </w:rPr>
+              <w:t>53</w:t>
+            </w:r>
+          </w:p>
+          <w:p>
+            <w:pPr>
+              <w:pStyle w:val="TableContents"/>
+              <w:rPr>
+                <w:rFonts w:cs="Times New Roman"/>
+                <w:sz w:val="22"/>
+                <w:szCs w:val="20"/>
+              </w:rPr>
+            </w:pPr>
+            <w:r>
+              <w:rPr>
+                <w:rFonts w:cs="Times New Roman"/>
+                <w:sz w:val="22"/>
+                <w:szCs w:val="20"/>
+              </w:rPr>
+              <w:t>54</w:t>
+            </w:r>
+          </w:p>
+          <w:p>
+            <w:pPr>
+              <w:pStyle w:val="TableContents"/>
+              <w:rPr>
+                <w:rFonts w:cs="Times New Roman"/>
+                <w:sz w:val="22"/>
+                <w:szCs w:val="20"/>
+              </w:rPr>
+            </w:pPr>
+            <w:r>
+              <w:rPr>
+                <w:rFonts w:cs="Times New Roman"/>
+                <w:sz w:val="22"/>
+                <w:szCs w:val="20"/>
+              </w:rPr>
+              <w:t>55</w:t>
+            </w:r>
+          </w:p>
+          <w:p>
+            <w:pPr>
+              <w:pStyle w:val="TableContents"/>
+              <w:rPr>
+                <w:rFonts w:cs="Times New Roman"/>
+                <w:sz w:val="22"/>
+                <w:szCs w:val="20"/>
+              </w:rPr>
+            </w:pPr>
+          </w:p>
+          <w:p>
+            <w:pPr>
+              <w:pStyle w:val="TableContents"/>
+              <w:rPr>
+                <w:rFonts w:cs="Times New Roman"/>
+                <w:sz w:val="22"/>
+                <w:szCs w:val="20"/>
+              </w:rPr>
+            </w:pPr>
+            <w:r>
+              <w:rPr>
+                <w:rFonts w:cs="Times New Roman"/>
+                <w:sz w:val="22"/>
+                <w:szCs w:val="20"/>
+              </w:rPr>
+              <w:t>56</w:t>
+            </w:r>
+          </w:p>
+          <w:p>
+            <w:pPr>
+              <w:pStyle w:val="TableContents"/>
+              <w:rPr>
+                <w:rFonts w:cs="Times New Roman"/>
+                <w:sz w:val="22"/>
+                <w:szCs w:val="20"/>
+              </w:rPr>
+            </w:pPr>
+          </w:p>
+          <w:p>
+            <w:pPr>
+              <w:pStyle w:val="TableContents"/>
+              <w:rPr>
+                <w:rFonts w:cs="Times New Roman"/>
+                <w:sz w:val="22"/>
+                <w:szCs w:val="20"/>
+              </w:rPr>
+            </w:pPr>
+            <w:r>
+              <w:rPr>
+                <w:rFonts w:cs="Times New Roman"/>
+                <w:sz w:val="22"/>
+                <w:szCs w:val="20"/>
+              </w:rPr>
+              <w:t>57</w:t>
+            </w:r>
+          </w:p>
+          <w:p>
+            <w:pPr>
+              <w:pStyle w:val="TableContents"/>
+              <w:rPr>
+                <w:rFonts w:cs="Times New Roman"/>
+                <w:sz w:val="22"/>
+                <w:szCs w:val="20"/>
+              </w:rPr>
+            </w:pPr>
+            <w:r>
+              <w:rPr>
+                <w:rFonts w:cs="Times New Roman"/>
+                <w:sz w:val="22"/>
+                <w:szCs w:val="20"/>
+              </w:rPr>
+              <w:t>58</w:t>
+            </w:r>
+          </w:p>
+          <w:p>
+            <w:pPr>
+              <w:pStyle w:val="TableContents"/>
+              <w:rPr>
+                <w:rFonts w:cs="Times New Roman"/>
+                <w:sz w:val="22"/>
+                <w:szCs w:val="20"/>
+              </w:rPr>
+            </w:pPr>
+            <w:r>
+              <w:rPr>
+                <w:rFonts w:cs="Times New Roman"/>
+                <w:sz w:val="22"/>
+                <w:szCs w:val="20"/>
+              </w:rPr>
+              <w:t>59</w:t>
+            </w:r>
+          </w:p>
+          <w:p>
+            <w:pPr>
+              <w:pStyle w:val="TableContents"/>
+              <w:rPr>
+                <w:rFonts w:cs="Times New Roman"/>
+                <w:sz w:val="22"/>
+                <w:szCs w:val="20"/>
+              </w:rPr>
+            </w:pPr>
+            <w:r>
+              <w:rPr>
+                <w:rFonts w:cs="Times New Roman"/>
+                <w:sz w:val="22"/>
+                <w:szCs w:val="20"/>
+              </w:rPr>
+              <w:t>60</w:t>
+            </w:r>
+          </w:p>
+          <w:p>
+            <w:pPr>
+              <w:pStyle w:val="TableContents"/>
+              <w:rPr>
+                <w:rFonts w:cs="Times New Roman"/>
+                <w:sz w:val="22"/>
+                <w:szCs w:val="20"/>
+              </w:rPr>
+            </w:pPr>
+            <w:r>
+              <w:rPr>
+                <w:rFonts w:cs="Times New Roman"/>
+                <w:sz w:val="22"/>
+                <w:szCs w:val="20"/>
+              </w:rPr>
+              <w:t>61</w:t>
+            </w:r>
+          </w:p>
+          <w:p>
+            <w:pPr>
+              <w:pStyle w:val="TableContents"/>
+              <w:rPr>
+                <w:rFonts w:cs="Times New Roman"/>
+                <w:sz w:val="22"/>
+                <w:szCs w:val="20"/>
+              </w:rPr>
+            </w:pPr>
+            <w:r>
+              <w:rPr>
+                <w:rFonts w:cs="Times New Roman"/>
+                <w:sz w:val="22"/>
+                <w:szCs w:val="20"/>
+              </w:rPr>
+              <w:t>62</w:t>
+            </w:r>
+          </w:p>
+          <w:p>
+            <w:pPr>
+              <w:pStyle w:val="TableContents"/>
+              <w:rPr>
+                <w:rFonts w:cs="Times New Roman"/>
+                <w:sz w:val="22"/>
+                <w:szCs w:val="20"/>
+              </w:rPr>
+            </w:pPr>
+            <w:r>
+              <w:rPr>
+                <w:rFonts w:cs="Times New Roman"/>
+                <w:sz w:val="22"/>
+                <w:szCs w:val="20"/>
+              </w:rPr>
+              <w:t>63</w:t>
+            </w:r>
+          </w:p>
+          <w:p>
+            <w:pPr>
+              <w:pStyle w:val="TableContents"/>
+              <w:rPr>
+                <w:rFonts w:cs="Times New Roman"/>
+                <w:sz w:val="22"/>
+                <w:szCs w:val="20"/>
+              </w:rPr>
+            </w:pPr>
+            <w:r>
+              <w:rPr>
+                <w:rFonts w:cs="Times New Roman"/>
+                <w:sz w:val="22"/>
+                <w:szCs w:val="20"/>
+              </w:rPr>
+              <w:t>64</w:t>
+            </w:r>
+          </w:p>
+          <w:p>
+            <w:pPr>
+              <w:pStyle w:val="TableContents"/>
+              <w:rPr>
+                <w:rFonts w:cs="Times New Roman"/>
+                <w:sz w:val="22"/>
+                <w:szCs w:val="20"/>
+              </w:rPr>
+            </w:pPr>
+            <w:r>
+              <w:rPr>
+                <w:rFonts w:cs="Times New Roman"/>
+                <w:sz w:val="22"/>
+                <w:szCs w:val="20"/>
+              </w:rPr>
+              <w:t>65</w:t>
             </w:r>
           </w:p>
         </w:tc>
@@ -6041,6 +8724,7 @@
                 <w:szCs w:val="20"/>
                 <w:lang w:val="en-US"/>
               </w:rPr>
+              <w:lastRenderedPageBreak/>
               <w:t>Perbaris bukan paragraf memakai font times new roman 11</w:t>
             </w:r>
           </w:p>
@@ -6049,9 +8733,7 @@
     </w:tbl>
     <w:p>
       <w:pPr>
-        <w:pStyle w:val="ListParagraph"/>
         <w:spacing w:after="0" w:line="240" w:lineRule="auto"/>
-        <w:ind w:left="284"/>
         <w:rPr>
           <w:rFonts w:ascii="Times New Roman" w:hAnsi="Times New Roman" w:cs="Times New Roman"/>
           <w:b/>
@@ -6106,6 +8788,299 @@
           <w:lang w:val="id-ID"/>
         </w:rPr>
       </w:pPr>
+      <w:r>
+        <w:rPr>
+          <w:noProof/>
+          <w:lang w:val="id-ID" w:eastAsia="id-ID"/>
+        </w:rPr>
+        <w:drawing>
+          <wp:inline distT="0" distB="0" distL="0" distR="0" wp14:anchorId="3A9B1EFE" wp14:editId="6C00D44E">
+            <wp:extent cx="4320000" cy="4744800"/>
+            <wp:effectExtent l="0" t="0" r="4445" b="0"/>
+            <wp:docPr id="10" name="Picture 10"/>
+            <wp:cNvGraphicFramePr>
+              <a:graphicFrameLocks xmlns:a="http://schemas.openxmlformats.org/drawingml/2006/main" noChangeAspect="1"/>
+            </wp:cNvGraphicFramePr>
+            <a:graphic xmlns:a="http://schemas.openxmlformats.org/drawingml/2006/main">
+              <a:graphicData uri="http://schemas.openxmlformats.org/drawingml/2006/picture">
+                <pic:pic xmlns:pic="http://schemas.openxmlformats.org/drawingml/2006/picture">
+                  <pic:nvPicPr>
+                    <pic:cNvPr id="0" name=""/>
+                    <pic:cNvPicPr/>
+                  </pic:nvPicPr>
+                  <pic:blipFill>
+                    <a:blip r:embed="rId9"/>
+                    <a:stretch>
+                      <a:fillRect/>
+                    </a:stretch>
+                  </pic:blipFill>
+                  <pic:spPr>
+                    <a:xfrm>
+                      <a:off x="0" y="0"/>
+                      <a:ext cx="4320000" cy="4744800"/>
+                    </a:xfrm>
+                    <a:prstGeom prst="rect">
+                      <a:avLst/>
+                    </a:prstGeom>
+                  </pic:spPr>
+                </pic:pic>
+              </a:graphicData>
+            </a:graphic>
+          </wp:inline>
+        </w:drawing>
+      </w:r>
+    </w:p>
+    <w:p>
+      <w:pPr>
+        <w:pStyle w:val="ListParagraph"/>
+        <w:spacing w:after="0" w:line="240" w:lineRule="auto"/>
+        <w:ind w:left="284"/>
+        <w:rPr>
+          <w:rFonts w:ascii="Times New Roman" w:hAnsi="Times New Roman" w:cs="Times New Roman"/>
+          <w:b/>
+          <w:sz w:val="24"/>
+          <w:lang w:val="id-ID"/>
+        </w:rPr>
+      </w:pPr>
+      <w:r>
+        <w:rPr>
+          <w:noProof/>
+          <w:lang w:val="id-ID" w:eastAsia="id-ID"/>
+        </w:rPr>
+        <w:lastRenderedPageBreak/>
+        <w:drawing>
+          <wp:inline distT="0" distB="0" distL="0" distR="0" wp14:anchorId="13E96D0E" wp14:editId="6FBD5220">
+            <wp:extent cx="4326320" cy="4490114"/>
+            <wp:effectExtent l="0" t="0" r="0" b="5715"/>
+            <wp:docPr id="11" name="Picture 11"/>
+            <wp:cNvGraphicFramePr>
+              <a:graphicFrameLocks xmlns:a="http://schemas.openxmlformats.org/drawingml/2006/main" noChangeAspect="1"/>
+            </wp:cNvGraphicFramePr>
+            <a:graphic xmlns:a="http://schemas.openxmlformats.org/drawingml/2006/main">
+              <a:graphicData uri="http://schemas.openxmlformats.org/drawingml/2006/picture">
+                <pic:pic xmlns:pic="http://schemas.openxmlformats.org/drawingml/2006/picture">
+                  <pic:nvPicPr>
+                    <pic:cNvPr id="0" name=""/>
+                    <pic:cNvPicPr/>
+                  </pic:nvPicPr>
+                  <pic:blipFill rotWithShape="1">
+                    <a:blip r:embed="rId10"/>
+                    <a:srcRect t="4638"/>
+                    <a:stretch/>
+                  </pic:blipFill>
+                  <pic:spPr bwMode="auto">
+                    <a:xfrm>
+                      <a:off x="0" y="0"/>
+                      <a:ext cx="4320000" cy="4483555"/>
+                    </a:xfrm>
+                    <a:prstGeom prst="rect">
+                      <a:avLst/>
+                    </a:prstGeom>
+                    <a:ln>
+                      <a:noFill/>
+                    </a:ln>
+                    <a:extLst>
+                      <a:ext uri="{53640926-AAD7-44D8-BBD7-CCE9431645EC}">
+                        <a14:shadowObscured xmlns:a14="http://schemas.microsoft.com/office/drawing/2010/main"/>
+                      </a:ext>
+                    </a:extLst>
+                  </pic:spPr>
+                </pic:pic>
+              </a:graphicData>
+            </a:graphic>
+          </wp:inline>
+        </w:drawing>
+      </w:r>
+    </w:p>
+    <w:p>
+      <w:pPr>
+        <w:pStyle w:val="ListParagraph"/>
+        <w:spacing w:after="0" w:line="240" w:lineRule="auto"/>
+        <w:ind w:left="284"/>
+        <w:rPr>
+          <w:noProof/>
+          <w:lang w:val="id-ID" w:eastAsia="id-ID"/>
+        </w:rPr>
+      </w:pPr>
+    </w:p>
+    <w:p>
+      <w:pPr>
+        <w:pStyle w:val="ListParagraph"/>
+        <w:spacing w:after="0" w:line="240" w:lineRule="auto"/>
+        <w:ind w:left="284"/>
+        <w:rPr>
+          <w:rFonts w:ascii="Times New Roman" w:hAnsi="Times New Roman" w:cs="Times New Roman"/>
+          <w:b/>
+          <w:sz w:val="24"/>
+          <w:lang w:val="id-ID"/>
+        </w:rPr>
+      </w:pPr>
+      <w:r>
+        <w:rPr>
+          <w:noProof/>
+          <w:lang w:val="id-ID" w:eastAsia="id-ID"/>
+        </w:rPr>
+        <w:drawing>
+          <wp:inline distT="0" distB="0" distL="0" distR="0" wp14:anchorId="28EFF1BF" wp14:editId="39878F94">
+            <wp:extent cx="4321584" cy="3753134"/>
+            <wp:effectExtent l="0" t="0" r="3175" b="0"/>
+            <wp:docPr id="12" name="Picture 12"/>
+            <wp:cNvGraphicFramePr>
+              <a:graphicFrameLocks xmlns:a="http://schemas.openxmlformats.org/drawingml/2006/main" noChangeAspect="1"/>
+            </wp:cNvGraphicFramePr>
+            <a:graphic xmlns:a="http://schemas.openxmlformats.org/drawingml/2006/main">
+              <a:graphicData uri="http://schemas.openxmlformats.org/drawingml/2006/picture">
+                <pic:pic xmlns:pic="http://schemas.openxmlformats.org/drawingml/2006/picture">
+                  <pic:nvPicPr>
+                    <pic:cNvPr id="0" name=""/>
+                    <pic:cNvPicPr/>
+                  </pic:nvPicPr>
+                  <pic:blipFill rotWithShape="1">
+                    <a:blip r:embed="rId11"/>
+                    <a:srcRect t="5172"/>
+                    <a:stretch/>
+                  </pic:blipFill>
+                  <pic:spPr bwMode="auto">
+                    <a:xfrm>
+                      <a:off x="0" y="0"/>
+                      <a:ext cx="4320000" cy="3751758"/>
+                    </a:xfrm>
+                    <a:prstGeom prst="rect">
+                      <a:avLst/>
+                    </a:prstGeom>
+                    <a:ln>
+                      <a:noFill/>
+                    </a:ln>
+                    <a:extLst>
+                      <a:ext uri="{53640926-AAD7-44D8-BBD7-CCE9431645EC}">
+                        <a14:shadowObscured xmlns:a14="http://schemas.microsoft.com/office/drawing/2010/main"/>
+                      </a:ext>
+                    </a:extLst>
+                  </pic:spPr>
+                </pic:pic>
+              </a:graphicData>
+            </a:graphic>
+          </wp:inline>
+        </w:drawing>
+      </w:r>
+    </w:p>
+    <w:p>
+      <w:pPr>
+        <w:pStyle w:val="ListParagraph"/>
+        <w:spacing w:after="0" w:line="240" w:lineRule="auto"/>
+        <w:ind w:left="284"/>
+        <w:rPr>
+          <w:rFonts w:ascii="Times New Roman" w:hAnsi="Times New Roman" w:cs="Times New Roman"/>
+          <w:b/>
+          <w:sz w:val="24"/>
+          <w:lang w:val="id-ID"/>
+        </w:rPr>
+      </w:pPr>
+      <w:r>
+        <w:rPr>
+          <w:noProof/>
+          <w:lang w:val="id-ID" w:eastAsia="id-ID"/>
+        </w:rPr>
+        <w:lastRenderedPageBreak/>
+        <w:drawing>
+          <wp:inline distT="0" distB="0" distL="0" distR="0" wp14:anchorId="337D4D85" wp14:editId="6913BBC2">
+            <wp:extent cx="4320000" cy="4568400"/>
+            <wp:effectExtent l="0" t="0" r="4445" b="3810"/>
+            <wp:docPr id="13" name="Picture 13"/>
+            <wp:cNvGraphicFramePr>
+              <a:graphicFrameLocks xmlns:a="http://schemas.openxmlformats.org/drawingml/2006/main" noChangeAspect="1"/>
+            </wp:cNvGraphicFramePr>
+            <a:graphic xmlns:a="http://schemas.openxmlformats.org/drawingml/2006/main">
+              <a:graphicData uri="http://schemas.openxmlformats.org/drawingml/2006/picture">
+                <pic:pic xmlns:pic="http://schemas.openxmlformats.org/drawingml/2006/picture">
+                  <pic:nvPicPr>
+                    <pic:cNvPr id="0" name=""/>
+                    <pic:cNvPicPr/>
+                  </pic:nvPicPr>
+                  <pic:blipFill>
+                    <a:blip r:embed="rId12"/>
+                    <a:stretch>
+                      <a:fillRect/>
+                    </a:stretch>
+                  </pic:blipFill>
+                  <pic:spPr>
+                    <a:xfrm>
+                      <a:off x="0" y="0"/>
+                      <a:ext cx="4320000" cy="4568400"/>
+                    </a:xfrm>
+                    <a:prstGeom prst="rect">
+                      <a:avLst/>
+                    </a:prstGeom>
+                  </pic:spPr>
+                </pic:pic>
+              </a:graphicData>
+            </a:graphic>
+          </wp:inline>
+        </w:drawing>
+      </w:r>
+      <w:bookmarkStart w:id="0" w:name="_GoBack"/>
+      <w:bookmarkEnd w:id="0"/>
+    </w:p>
+    <w:p>
+      <w:pPr>
+        <w:pStyle w:val="ListParagraph"/>
+        <w:spacing w:after="0" w:line="240" w:lineRule="auto"/>
+        <w:ind w:left="284"/>
+        <w:rPr>
+          <w:rFonts w:ascii="Times New Roman" w:hAnsi="Times New Roman" w:cs="Times New Roman"/>
+          <w:b/>
+          <w:sz w:val="24"/>
+          <w:lang w:val="id-ID"/>
+        </w:rPr>
+      </w:pPr>
+      <w:r>
+        <w:rPr>
+          <w:noProof/>
+          <w:lang w:val="id-ID" w:eastAsia="id-ID"/>
+        </w:rPr>
+        <w:drawing>
+          <wp:inline distT="0" distB="0" distL="0" distR="0" wp14:anchorId="1C24A1EB" wp14:editId="5E7D18A3">
+            <wp:extent cx="4311396" cy="1787857"/>
+            <wp:effectExtent l="0" t="0" r="0" b="3175"/>
+            <wp:docPr id="14" name="Picture 14"/>
+            <wp:cNvGraphicFramePr>
+              <a:graphicFrameLocks xmlns:a="http://schemas.openxmlformats.org/drawingml/2006/main" noChangeAspect="1"/>
+            </wp:cNvGraphicFramePr>
+            <a:graphic xmlns:a="http://schemas.openxmlformats.org/drawingml/2006/main">
+              <a:graphicData uri="http://schemas.openxmlformats.org/drawingml/2006/picture">
+                <pic:pic xmlns:pic="http://schemas.openxmlformats.org/drawingml/2006/picture">
+                  <pic:nvPicPr>
+                    <pic:cNvPr id="0" name=""/>
+                    <pic:cNvPicPr/>
+                  </pic:nvPicPr>
+                  <pic:blipFill rotWithShape="1">
+                    <a:blip r:embed="rId13"/>
+                    <a:srcRect t="9028"/>
+                    <a:stretch/>
+                  </pic:blipFill>
+                  <pic:spPr bwMode="auto">
+                    <a:xfrm>
+                      <a:off x="0" y="0"/>
+                      <a:ext cx="4320000" cy="1791425"/>
+                    </a:xfrm>
+                    <a:prstGeom prst="rect">
+                      <a:avLst/>
+                    </a:prstGeom>
+                    <a:ln>
+                      <a:noFill/>
+                    </a:ln>
+                    <a:extLst>
+                      <a:ext uri="{53640926-AAD7-44D8-BBD7-CCE9431645EC}">
+                        <a14:shadowObscured xmlns:a14="http://schemas.microsoft.com/office/drawing/2010/main"/>
+                      </a:ext>
+                    </a:extLst>
+                  </pic:spPr>
+                </pic:pic>
+              </a:graphicData>
+            </a:graphic>
+          </wp:inline>
+        </w:drawing>
+      </w:r>
     </w:p>
     <w:p>
       <w:pPr>
@@ -6248,7 +9223,7 @@
                     <pic:cNvPicPr/>
                   </pic:nvPicPr>
                   <pic:blipFill>
-                    <a:blip r:embed="rId9"/>
+                    <a:blip r:embed="rId14"/>
                     <a:stretch>
                       <a:fillRect/>
                     </a:stretch>
@@ -6359,6 +9334,7 @@
           <w:i/>
           <w:lang w:val="id-ID"/>
         </w:rPr>
+        <w:lastRenderedPageBreak/>
         <w:t xml:space="preserve"> </w:t>
       </w:r>
       <w:r>
@@ -6580,7 +9556,6 @@
           <w:i/>
           <w:lang w:val="id-ID"/>
         </w:rPr>
-        <w:lastRenderedPageBreak/>
         <w:t xml:space="preserve"> </w:t>
       </w:r>
       <w:r>
@@ -7131,7 +10106,7 @@
                     <pic:cNvPicPr/>
                   </pic:nvPicPr>
                   <pic:blipFill>
-                    <a:blip r:embed="rId10"/>
+                    <a:blip r:embed="rId15"/>
                     <a:stretch>
                       <a:fillRect/>
                     </a:stretch>
@@ -7255,6 +10230,18 @@
     <w:p>
       <w:pPr>
         <w:pStyle w:val="ListParagraph"/>
+        <w:spacing w:after="0" w:line="240" w:lineRule="auto"/>
+        <w:ind w:left="644"/>
+        <w:jc w:val="both"/>
+        <w:rPr>
+          <w:rFonts w:ascii="Times New Roman" w:hAnsi="Times New Roman" w:cs="Times New Roman"/>
+          <w:lang w:val="id-ID"/>
+        </w:rPr>
+      </w:pPr>
+    </w:p>
+    <w:p>
+      <w:pPr>
+        <w:pStyle w:val="ListParagraph"/>
         <w:numPr>
           <w:ilvl w:val="0"/>
           <w:numId w:val="10"/>
@@ -7381,6 +10368,7 @@
           <w:rFonts w:ascii="Times New Roman" w:hAnsi="Times New Roman" w:cs="Times New Roman"/>
           <w:lang w:val="id-ID"/>
         </w:rPr>
+        <w:lastRenderedPageBreak/>
         <w:t>Tambahkan source code berikut dibawah baris ke 6 pada class TestVehicle1.</w:t>
       </w:r>
     </w:p>
@@ -7490,7 +10478,6 @@
           <w:noProof/>
           <w:lang w:val="id-ID" w:eastAsia="id-ID"/>
         </w:rPr>
-        <w:lastRenderedPageBreak/>
         <w:drawing>
           <wp:inline distT="0" distB="0" distL="0" distR="0" wp14:anchorId="7854D3F7" wp14:editId="6DFAFDEB">
             <wp:extent cx="4320000" cy="864000"/>
@@ -7507,7 +10494,7 @@
                     <pic:cNvPicPr/>
                   </pic:nvPicPr>
                   <pic:blipFill>
-                    <a:blip r:embed="rId11"/>
+                    <a:blip r:embed="rId16"/>
                     <a:stretch>
                       <a:fillRect/>
                     </a:stretch>
@@ -7830,7 +10817,7 @@
                     <pic:cNvPicPr/>
                   </pic:nvPicPr>
                   <pic:blipFill>
-                    <a:blip r:embed="rId12"/>
+                    <a:blip r:embed="rId17"/>
                     <a:stretch>
                       <a:fillRect/>
                     </a:stretch>
@@ -8090,6 +11077,7 @@
           <w:noProof/>
           <w:lang w:val="id-ID" w:eastAsia="id-ID"/>
         </w:rPr>
+        <w:lastRenderedPageBreak/>
         <w:drawing>
           <wp:inline distT="0" distB="0" distL="0" distR="0" wp14:anchorId="68A95170" wp14:editId="78833624">
             <wp:extent cx="4320000" cy="1753200"/>
@@ -8106,7 +11094,7 @@
                     <pic:cNvPicPr/>
                   </pic:nvPicPr>
                   <pic:blipFill>
-                    <a:blip r:embed="rId13"/>
+                    <a:blip r:embed="rId18"/>
                     <a:stretch>
                       <a:fillRect/>
                     </a:stretch>
@@ -8180,7 +11168,6 @@
           <w:i/>
           <w:lang w:val="id-ID"/>
         </w:rPr>
-        <w:lastRenderedPageBreak/>
         <w:t>Jawab :</w:t>
       </w:r>
       <w:r>
@@ -8672,7 +11659,7 @@
       </w:pPr>
     </w:p>
     <w:sectPr>
-      <w:headerReference w:type="first" r:id="rId14"/>
+      <w:headerReference w:type="first" r:id="rId19"/>
       <w:pgSz w:w="11907" w:h="16839" w:code="9"/>
       <w:pgMar w:top="1701" w:right="1701" w:bottom="1701" w:left="2268" w:header="709" w:footer="709" w:gutter="0"/>
       <w:cols w:space="708"/>
@@ -11601,7 +14588,7 @@
 </file>
 
 <file path=customXml/itemProps1.xml><?xml version="1.0" encoding="utf-8"?>
-<ds:datastoreItem xmlns:ds="http://schemas.openxmlformats.org/officeDocument/2006/customXml" ds:itemID="{FAFF73A5-72C9-4238-B639-7E7130232792}">
+<ds:datastoreItem xmlns:ds="http://schemas.openxmlformats.org/officeDocument/2006/customXml" ds:itemID="{2F12F114-77F1-4F01-B2F3-EBA5619339D8}">
   <ds:schemaRefs>
     <ds:schemaRef ds:uri="http://schemas.openxmlformats.org/officeDocument/2006/bibliography"/>
   </ds:schemaRefs>

</xml_diff>